<commit_message>
added Test project for course project
</commit_message>
<xml_diff>
--- a/EducationPractice/Отчет 7.docx
+++ b/EducationPractice/Отчет 7.docx
@@ -30,7 +30,6 @@
           <w:bCs/>
           <w:sz w:val="36"/>
           <w:szCs w:val="36"/>
-          <w:lang w:val="en-US"/>
         </w:rPr>
         <w:t xml:space="preserve"> </w:t>
       </w:r>
@@ -51,7 +50,6 @@
           <w:bCs/>
           <w:sz w:val="36"/>
           <w:szCs w:val="36"/>
-          <w:lang w:val="en-US"/>
         </w:rPr>
         <w:t>:</w:t>
       </w:r>
@@ -99,7 +97,6 @@
         </w:rPr>
         <w:t xml:space="preserve">Для созданной программы создать проект </w:t>
       </w:r>
-      <w:proofErr w:type="spellStart"/>
       <w:r>
         <w:rPr>
           <w:rFonts w:ascii="Times New Roman" w:eastAsia="Times New Roman" w:hAnsi="Times New Roman" w:cs="Times New Roman"/>
@@ -109,7 +106,6 @@
         </w:rPr>
         <w:t>UnitTestsProject</w:t>
       </w:r>
-      <w:proofErr w:type="spellEnd"/>
     </w:p>
     <w:p>
       <w:pPr>
@@ -172,6 +168,2111 @@
           <w:szCs w:val="20"/>
         </w:rPr>
         <w:t>Запустить тесты и продемонстрировать успешное и неуспешное тестирование</w:t>
+      </w:r>
+    </w:p>
+    <w:p>
+      <w:pPr>
+        <w:spacing w:after="0" w:line="240" w:lineRule="auto"/>
+        <w:contextualSpacing/>
+        <w:rPr>
+          <w:rFonts w:ascii="Times New Roman" w:eastAsia="Times New Roman" w:hAnsi="Times New Roman" w:cs="Times New Roman"/>
+          <w:sz w:val="28"/>
+          <w:szCs w:val="20"/>
+        </w:rPr>
+      </w:pPr>
+    </w:p>
+    <w:p>
+      <w:pPr>
+        <w:spacing w:after="0" w:line="240" w:lineRule="auto"/>
+        <w:contextualSpacing/>
+        <w:rPr>
+          <w:rFonts w:ascii="Times New Roman" w:eastAsia="Times New Roman" w:hAnsi="Times New Roman" w:cs="Times New Roman"/>
+          <w:b/>
+          <w:bCs/>
+          <w:sz w:val="36"/>
+          <w:szCs w:val="36"/>
+          <w:lang w:val="en-US"/>
+        </w:rPr>
+      </w:pPr>
+      <w:r>
+        <w:rPr>
+          <w:rFonts w:ascii="Times New Roman" w:eastAsia="Times New Roman" w:hAnsi="Times New Roman" w:cs="Times New Roman"/>
+          <w:b/>
+          <w:bCs/>
+          <w:sz w:val="36"/>
+          <w:szCs w:val="36"/>
+        </w:rPr>
+        <w:t>Ход работы</w:t>
+      </w:r>
+      <w:r>
+        <w:rPr>
+          <w:rFonts w:ascii="Times New Roman" w:eastAsia="Times New Roman" w:hAnsi="Times New Roman" w:cs="Times New Roman"/>
+          <w:b/>
+          <w:bCs/>
+          <w:sz w:val="36"/>
+          <w:szCs w:val="36"/>
+          <w:lang w:val="en-US"/>
+        </w:rPr>
+        <w:t xml:space="preserve">: </w:t>
+      </w:r>
+    </w:p>
+    <w:p>
+      <w:pPr>
+        <w:spacing w:after="0" w:line="240" w:lineRule="auto"/>
+        <w:contextualSpacing/>
+        <w:rPr>
+          <w:rFonts w:ascii="Times New Roman" w:eastAsia="Times New Roman" w:hAnsi="Times New Roman" w:cs="Times New Roman"/>
+          <w:sz w:val="28"/>
+          <w:szCs w:val="28"/>
+          <w:lang w:val="en-US"/>
+        </w:rPr>
+      </w:pPr>
+    </w:p>
+    <w:p>
+      <w:pPr>
+        <w:spacing w:after="0" w:line="240" w:lineRule="auto"/>
+        <w:rPr>
+          <w:rFonts w:ascii="Times New Roman" w:eastAsia="Times New Roman" w:hAnsi="Times New Roman" w:cs="Times New Roman"/>
+          <w:sz w:val="28"/>
+          <w:szCs w:val="28"/>
+        </w:rPr>
+      </w:pPr>
+      <w:r>
+        <w:rPr>
+          <w:rFonts w:ascii="Times New Roman" w:eastAsia="Times New Roman" w:hAnsi="Times New Roman" w:cs="Times New Roman"/>
+          <w:sz w:val="28"/>
+          <w:szCs w:val="28"/>
+        </w:rPr>
+        <w:t xml:space="preserve">1. </w:t>
+      </w:r>
+      <w:r>
+        <w:rPr>
+          <w:rFonts w:ascii="Times New Roman" w:eastAsia="Times New Roman" w:hAnsi="Times New Roman" w:cs="Times New Roman"/>
+          <w:sz w:val="28"/>
+          <w:szCs w:val="28"/>
+        </w:rPr>
+        <w:t>Создал демонстрационный класс с методами</w:t>
+      </w:r>
+      <w:r>
+        <w:rPr>
+          <w:rFonts w:ascii="Times New Roman" w:eastAsia="Times New Roman" w:hAnsi="Times New Roman" w:cs="Times New Roman"/>
+          <w:sz w:val="28"/>
+          <w:szCs w:val="28"/>
+        </w:rPr>
+        <w:t xml:space="preserve">: </w:t>
+      </w:r>
+      <w:r>
+        <w:rPr>
+          <w:rFonts w:ascii="Times New Roman" w:eastAsia="Times New Roman" w:hAnsi="Times New Roman" w:cs="Times New Roman"/>
+          <w:sz w:val="28"/>
+          <w:szCs w:val="28"/>
+          <w:lang w:val="en-US"/>
+        </w:rPr>
+        <w:t>Sum</w:t>
+      </w:r>
+      <w:r>
+        <w:rPr>
+          <w:rFonts w:ascii="Times New Roman" w:eastAsia="Times New Roman" w:hAnsi="Times New Roman" w:cs="Times New Roman"/>
+          <w:sz w:val="28"/>
+          <w:szCs w:val="28"/>
+        </w:rPr>
+        <w:t xml:space="preserve">(), </w:t>
+      </w:r>
+      <w:r>
+        <w:rPr>
+          <w:rFonts w:ascii="Times New Roman" w:eastAsia="Times New Roman" w:hAnsi="Times New Roman" w:cs="Times New Roman"/>
+          <w:sz w:val="28"/>
+          <w:szCs w:val="28"/>
+          <w:lang w:val="en-US"/>
+        </w:rPr>
+        <w:t>getSquare</w:t>
+      </w:r>
+      <w:r>
+        <w:rPr>
+          <w:rFonts w:ascii="Times New Roman" w:eastAsia="Times New Roman" w:hAnsi="Times New Roman" w:cs="Times New Roman"/>
+          <w:sz w:val="28"/>
+          <w:szCs w:val="28"/>
+        </w:rPr>
+        <w:t>()</w:t>
+      </w:r>
+    </w:p>
+    <w:p>
+      <w:pPr>
+        <w:spacing w:after="0" w:line="240" w:lineRule="auto"/>
+        <w:rPr>
+          <w:rFonts w:ascii="Times New Roman" w:eastAsia="Times New Roman" w:hAnsi="Times New Roman" w:cs="Times New Roman"/>
+          <w:sz w:val="28"/>
+          <w:szCs w:val="28"/>
+        </w:rPr>
+      </w:pPr>
+    </w:p>
+    <w:p>
+      <w:pPr>
+        <w:autoSpaceDE w:val="0"/>
+        <w:autoSpaceDN w:val="0"/>
+        <w:adjustRightInd w:val="0"/>
+        <w:spacing w:after="0" w:line="240" w:lineRule="auto"/>
+        <w:rPr>
+          <w:rFonts w:ascii="Cascadia Mono" w:hAnsi="Cascadia Mono" w:cs="Cascadia Mono"/>
+          <w:color w:val="000000"/>
+          <w:sz w:val="19"/>
+          <w:szCs w:val="19"/>
+          <w:lang w:val="en-US"/>
+        </w:rPr>
+      </w:pPr>
+      <w:r>
+        <w:rPr>
+          <w:rFonts w:ascii="Cascadia Mono" w:hAnsi="Cascadia Mono" w:cs="Cascadia Mono"/>
+          <w:color w:val="0000FF"/>
+          <w:sz w:val="19"/>
+          <w:szCs w:val="19"/>
+          <w:lang w:val="en-US"/>
+        </w:rPr>
+        <w:t>public</w:t>
+      </w:r>
+      <w:r>
+        <w:rPr>
+          <w:rFonts w:ascii="Cascadia Mono" w:hAnsi="Cascadia Mono" w:cs="Cascadia Mono"/>
+          <w:color w:val="000000"/>
+          <w:sz w:val="19"/>
+          <w:szCs w:val="19"/>
+          <w:lang w:val="en-US"/>
+        </w:rPr>
+        <w:t xml:space="preserve"> </w:t>
+      </w:r>
+      <w:r>
+        <w:rPr>
+          <w:rFonts w:ascii="Cascadia Mono" w:hAnsi="Cascadia Mono" w:cs="Cascadia Mono"/>
+          <w:color w:val="0000FF"/>
+          <w:sz w:val="19"/>
+          <w:szCs w:val="19"/>
+          <w:lang w:val="en-US"/>
+        </w:rPr>
+        <w:t>class</w:t>
+      </w:r>
+      <w:r>
+        <w:rPr>
+          <w:rFonts w:ascii="Cascadia Mono" w:hAnsi="Cascadia Mono" w:cs="Cascadia Mono"/>
+          <w:color w:val="000000"/>
+          <w:sz w:val="19"/>
+          <w:szCs w:val="19"/>
+          <w:lang w:val="en-US"/>
+        </w:rPr>
+        <w:t xml:space="preserve"> </w:t>
+      </w:r>
+      <w:r>
+        <w:rPr>
+          <w:rFonts w:ascii="Cascadia Mono" w:hAnsi="Cascadia Mono" w:cs="Cascadia Mono"/>
+          <w:color w:val="2B91AF"/>
+          <w:sz w:val="19"/>
+          <w:szCs w:val="19"/>
+          <w:lang w:val="en-US"/>
+        </w:rPr>
+        <w:t>DemoSolution</w:t>
+      </w:r>
+    </w:p>
+    <w:p>
+      <w:pPr>
+        <w:autoSpaceDE w:val="0"/>
+        <w:autoSpaceDN w:val="0"/>
+        <w:adjustRightInd w:val="0"/>
+        <w:spacing w:after="0" w:line="240" w:lineRule="auto"/>
+        <w:rPr>
+          <w:rFonts w:ascii="Cascadia Mono" w:hAnsi="Cascadia Mono" w:cs="Cascadia Mono"/>
+          <w:color w:val="000000"/>
+          <w:sz w:val="19"/>
+          <w:szCs w:val="19"/>
+          <w:lang w:val="en-US"/>
+        </w:rPr>
+      </w:pPr>
+      <w:r>
+        <w:rPr>
+          <w:rFonts w:ascii="Cascadia Mono" w:hAnsi="Cascadia Mono" w:cs="Cascadia Mono"/>
+          <w:color w:val="000000"/>
+          <w:sz w:val="19"/>
+          <w:szCs w:val="19"/>
+          <w:lang w:val="en-US"/>
+        </w:rPr>
+        <w:t>{</w:t>
+      </w:r>
+    </w:p>
+    <w:p>
+      <w:pPr>
+        <w:autoSpaceDE w:val="0"/>
+        <w:autoSpaceDN w:val="0"/>
+        <w:adjustRightInd w:val="0"/>
+        <w:spacing w:after="0" w:line="240" w:lineRule="auto"/>
+        <w:rPr>
+          <w:rFonts w:ascii="Cascadia Mono" w:hAnsi="Cascadia Mono" w:cs="Cascadia Mono"/>
+          <w:color w:val="000000"/>
+          <w:sz w:val="19"/>
+          <w:szCs w:val="19"/>
+          <w:lang w:val="en-US"/>
+        </w:rPr>
+      </w:pPr>
+      <w:r>
+        <w:rPr>
+          <w:rFonts w:ascii="Cascadia Mono" w:hAnsi="Cascadia Mono" w:cs="Cascadia Mono"/>
+          <w:color w:val="000000"/>
+          <w:sz w:val="19"/>
+          <w:szCs w:val="19"/>
+          <w:lang w:val="en-US"/>
+        </w:rPr>
+        <w:t xml:space="preserve">    </w:t>
+      </w:r>
+      <w:r>
+        <w:rPr>
+          <w:rFonts w:ascii="Cascadia Mono" w:hAnsi="Cascadia Mono" w:cs="Cascadia Mono"/>
+          <w:color w:val="0000FF"/>
+          <w:sz w:val="19"/>
+          <w:szCs w:val="19"/>
+          <w:lang w:val="en-US"/>
+        </w:rPr>
+        <w:t>public</w:t>
+      </w:r>
+      <w:r>
+        <w:rPr>
+          <w:rFonts w:ascii="Cascadia Mono" w:hAnsi="Cascadia Mono" w:cs="Cascadia Mono"/>
+          <w:color w:val="000000"/>
+          <w:sz w:val="19"/>
+          <w:szCs w:val="19"/>
+          <w:lang w:val="en-US"/>
+        </w:rPr>
+        <w:t xml:space="preserve"> </w:t>
+      </w:r>
+      <w:r>
+        <w:rPr>
+          <w:rFonts w:ascii="Cascadia Mono" w:hAnsi="Cascadia Mono" w:cs="Cascadia Mono"/>
+          <w:color w:val="0000FF"/>
+          <w:sz w:val="19"/>
+          <w:szCs w:val="19"/>
+          <w:lang w:val="en-US"/>
+        </w:rPr>
+        <w:t>static</w:t>
+      </w:r>
+      <w:r>
+        <w:rPr>
+          <w:rFonts w:ascii="Cascadia Mono" w:hAnsi="Cascadia Mono" w:cs="Cascadia Mono"/>
+          <w:color w:val="000000"/>
+          <w:sz w:val="19"/>
+          <w:szCs w:val="19"/>
+          <w:lang w:val="en-US"/>
+        </w:rPr>
+        <w:t xml:space="preserve"> </w:t>
+      </w:r>
+      <w:r>
+        <w:rPr>
+          <w:rFonts w:ascii="Cascadia Mono" w:hAnsi="Cascadia Mono" w:cs="Cascadia Mono"/>
+          <w:color w:val="0000FF"/>
+          <w:sz w:val="19"/>
+          <w:szCs w:val="19"/>
+          <w:lang w:val="en-US"/>
+        </w:rPr>
+        <w:t>void</w:t>
+      </w:r>
+      <w:r>
+        <w:rPr>
+          <w:rFonts w:ascii="Cascadia Mono" w:hAnsi="Cascadia Mono" w:cs="Cascadia Mono"/>
+          <w:color w:val="000000"/>
+          <w:sz w:val="19"/>
+          <w:szCs w:val="19"/>
+          <w:lang w:val="en-US"/>
+        </w:rPr>
+        <w:t xml:space="preserve"> Main(</w:t>
+      </w:r>
+      <w:r>
+        <w:rPr>
+          <w:rFonts w:ascii="Cascadia Mono" w:hAnsi="Cascadia Mono" w:cs="Cascadia Mono"/>
+          <w:color w:val="0000FF"/>
+          <w:sz w:val="19"/>
+          <w:szCs w:val="19"/>
+          <w:lang w:val="en-US"/>
+        </w:rPr>
+        <w:t>string</w:t>
+      </w:r>
+      <w:r>
+        <w:rPr>
+          <w:rFonts w:ascii="Cascadia Mono" w:hAnsi="Cascadia Mono" w:cs="Cascadia Mono"/>
+          <w:color w:val="000000"/>
+          <w:sz w:val="19"/>
+          <w:szCs w:val="19"/>
+          <w:lang w:val="en-US"/>
+        </w:rPr>
+        <w:t>[] args)</w:t>
+      </w:r>
+    </w:p>
+    <w:p>
+      <w:pPr>
+        <w:autoSpaceDE w:val="0"/>
+        <w:autoSpaceDN w:val="0"/>
+        <w:adjustRightInd w:val="0"/>
+        <w:spacing w:after="0" w:line="240" w:lineRule="auto"/>
+        <w:rPr>
+          <w:rFonts w:ascii="Cascadia Mono" w:hAnsi="Cascadia Mono" w:cs="Cascadia Mono"/>
+          <w:color w:val="000000"/>
+          <w:sz w:val="19"/>
+          <w:szCs w:val="19"/>
+          <w:lang w:val="en-US"/>
+        </w:rPr>
+      </w:pPr>
+      <w:r>
+        <w:rPr>
+          <w:rFonts w:ascii="Cascadia Mono" w:hAnsi="Cascadia Mono" w:cs="Cascadia Mono"/>
+          <w:color w:val="000000"/>
+          <w:sz w:val="19"/>
+          <w:szCs w:val="19"/>
+          <w:lang w:val="en-US"/>
+        </w:rPr>
+        <w:t xml:space="preserve">    {</w:t>
+      </w:r>
+    </w:p>
+    <w:p>
+      <w:pPr>
+        <w:autoSpaceDE w:val="0"/>
+        <w:autoSpaceDN w:val="0"/>
+        <w:adjustRightInd w:val="0"/>
+        <w:spacing w:after="0" w:line="240" w:lineRule="auto"/>
+        <w:rPr>
+          <w:rFonts w:ascii="Cascadia Mono" w:hAnsi="Cascadia Mono" w:cs="Cascadia Mono"/>
+          <w:color w:val="000000"/>
+          <w:sz w:val="19"/>
+          <w:szCs w:val="19"/>
+          <w:lang w:val="en-US"/>
+        </w:rPr>
+      </w:pPr>
+    </w:p>
+    <w:p>
+      <w:pPr>
+        <w:autoSpaceDE w:val="0"/>
+        <w:autoSpaceDN w:val="0"/>
+        <w:adjustRightInd w:val="0"/>
+        <w:spacing w:after="0" w:line="240" w:lineRule="auto"/>
+        <w:rPr>
+          <w:rFonts w:ascii="Cascadia Mono" w:hAnsi="Cascadia Mono" w:cs="Cascadia Mono"/>
+          <w:color w:val="000000"/>
+          <w:sz w:val="19"/>
+          <w:szCs w:val="19"/>
+          <w:lang w:val="en-US"/>
+        </w:rPr>
+      </w:pPr>
+      <w:r>
+        <w:rPr>
+          <w:rFonts w:ascii="Cascadia Mono" w:hAnsi="Cascadia Mono" w:cs="Cascadia Mono"/>
+          <w:color w:val="000000"/>
+          <w:sz w:val="19"/>
+          <w:szCs w:val="19"/>
+          <w:lang w:val="en-US"/>
+        </w:rPr>
+        <w:t xml:space="preserve">    }</w:t>
+      </w:r>
+    </w:p>
+    <w:p>
+      <w:pPr>
+        <w:autoSpaceDE w:val="0"/>
+        <w:autoSpaceDN w:val="0"/>
+        <w:adjustRightInd w:val="0"/>
+        <w:spacing w:after="0" w:line="240" w:lineRule="auto"/>
+        <w:rPr>
+          <w:rFonts w:ascii="Cascadia Mono" w:hAnsi="Cascadia Mono" w:cs="Cascadia Mono"/>
+          <w:color w:val="000000"/>
+          <w:sz w:val="19"/>
+          <w:szCs w:val="19"/>
+          <w:lang w:val="en-US"/>
+        </w:rPr>
+      </w:pPr>
+      <w:r>
+        <w:rPr>
+          <w:rFonts w:ascii="Cascadia Mono" w:hAnsi="Cascadia Mono" w:cs="Cascadia Mono"/>
+          <w:color w:val="000000"/>
+          <w:sz w:val="19"/>
+          <w:szCs w:val="19"/>
+          <w:lang w:val="en-US"/>
+        </w:rPr>
+        <w:t xml:space="preserve">    </w:t>
+      </w:r>
+      <w:r>
+        <w:rPr>
+          <w:rFonts w:ascii="Cascadia Mono" w:hAnsi="Cascadia Mono" w:cs="Cascadia Mono"/>
+          <w:color w:val="0000FF"/>
+          <w:sz w:val="19"/>
+          <w:szCs w:val="19"/>
+          <w:lang w:val="en-US"/>
+        </w:rPr>
+        <w:t>public</w:t>
+      </w:r>
+      <w:r>
+        <w:rPr>
+          <w:rFonts w:ascii="Cascadia Mono" w:hAnsi="Cascadia Mono" w:cs="Cascadia Mono"/>
+          <w:color w:val="000000"/>
+          <w:sz w:val="19"/>
+          <w:szCs w:val="19"/>
+          <w:lang w:val="en-US"/>
+        </w:rPr>
+        <w:t xml:space="preserve">  </w:t>
+      </w:r>
+      <w:r>
+        <w:rPr>
+          <w:rFonts w:ascii="Cascadia Mono" w:hAnsi="Cascadia Mono" w:cs="Cascadia Mono"/>
+          <w:color w:val="0000FF"/>
+          <w:sz w:val="19"/>
+          <w:szCs w:val="19"/>
+          <w:lang w:val="en-US"/>
+        </w:rPr>
+        <w:t>int</w:t>
+      </w:r>
+      <w:r>
+        <w:rPr>
+          <w:rFonts w:ascii="Cascadia Mono" w:hAnsi="Cascadia Mono" w:cs="Cascadia Mono"/>
+          <w:color w:val="000000"/>
+          <w:sz w:val="19"/>
+          <w:szCs w:val="19"/>
+          <w:lang w:val="en-US"/>
+        </w:rPr>
+        <w:t xml:space="preserve"> Sum(</w:t>
+      </w:r>
+      <w:r>
+        <w:rPr>
+          <w:rFonts w:ascii="Cascadia Mono" w:hAnsi="Cascadia Mono" w:cs="Cascadia Mono"/>
+          <w:color w:val="0000FF"/>
+          <w:sz w:val="19"/>
+          <w:szCs w:val="19"/>
+          <w:lang w:val="en-US"/>
+        </w:rPr>
+        <w:t>int</w:t>
+      </w:r>
+      <w:r>
+        <w:rPr>
+          <w:rFonts w:ascii="Cascadia Mono" w:hAnsi="Cascadia Mono" w:cs="Cascadia Mono"/>
+          <w:color w:val="000000"/>
+          <w:sz w:val="19"/>
+          <w:szCs w:val="19"/>
+          <w:lang w:val="en-US"/>
+        </w:rPr>
+        <w:t xml:space="preserve"> a, </w:t>
+      </w:r>
+      <w:r>
+        <w:rPr>
+          <w:rFonts w:ascii="Cascadia Mono" w:hAnsi="Cascadia Mono" w:cs="Cascadia Mono"/>
+          <w:color w:val="0000FF"/>
+          <w:sz w:val="19"/>
+          <w:szCs w:val="19"/>
+          <w:lang w:val="en-US"/>
+        </w:rPr>
+        <w:t>int</w:t>
+      </w:r>
+      <w:r>
+        <w:rPr>
+          <w:rFonts w:ascii="Cascadia Mono" w:hAnsi="Cascadia Mono" w:cs="Cascadia Mono"/>
+          <w:color w:val="000000"/>
+          <w:sz w:val="19"/>
+          <w:szCs w:val="19"/>
+          <w:lang w:val="en-US"/>
+        </w:rPr>
+        <w:t xml:space="preserve"> b)</w:t>
+      </w:r>
+    </w:p>
+    <w:p>
+      <w:pPr>
+        <w:autoSpaceDE w:val="0"/>
+        <w:autoSpaceDN w:val="0"/>
+        <w:adjustRightInd w:val="0"/>
+        <w:spacing w:after="0" w:line="240" w:lineRule="auto"/>
+        <w:rPr>
+          <w:rFonts w:ascii="Cascadia Mono" w:hAnsi="Cascadia Mono" w:cs="Cascadia Mono"/>
+          <w:color w:val="000000"/>
+          <w:sz w:val="19"/>
+          <w:szCs w:val="19"/>
+          <w:lang w:val="en-US"/>
+        </w:rPr>
+      </w:pPr>
+      <w:r>
+        <w:rPr>
+          <w:rFonts w:ascii="Cascadia Mono" w:hAnsi="Cascadia Mono" w:cs="Cascadia Mono"/>
+          <w:color w:val="000000"/>
+          <w:sz w:val="19"/>
+          <w:szCs w:val="19"/>
+          <w:lang w:val="en-US"/>
+        </w:rPr>
+        <w:t xml:space="preserve">    {</w:t>
+      </w:r>
+    </w:p>
+    <w:p>
+      <w:pPr>
+        <w:autoSpaceDE w:val="0"/>
+        <w:autoSpaceDN w:val="0"/>
+        <w:adjustRightInd w:val="0"/>
+        <w:spacing w:after="0" w:line="240" w:lineRule="auto"/>
+        <w:rPr>
+          <w:rFonts w:ascii="Cascadia Mono" w:hAnsi="Cascadia Mono" w:cs="Cascadia Mono"/>
+          <w:color w:val="000000"/>
+          <w:sz w:val="19"/>
+          <w:szCs w:val="19"/>
+          <w:lang w:val="en-US"/>
+        </w:rPr>
+      </w:pPr>
+      <w:r>
+        <w:rPr>
+          <w:rFonts w:ascii="Cascadia Mono" w:hAnsi="Cascadia Mono" w:cs="Cascadia Mono"/>
+          <w:color w:val="000000"/>
+          <w:sz w:val="19"/>
+          <w:szCs w:val="19"/>
+          <w:lang w:val="en-US"/>
+        </w:rPr>
+        <w:t xml:space="preserve">        </w:t>
+      </w:r>
+      <w:r>
+        <w:rPr>
+          <w:rFonts w:ascii="Cascadia Mono" w:hAnsi="Cascadia Mono" w:cs="Cascadia Mono"/>
+          <w:color w:val="0000FF"/>
+          <w:sz w:val="19"/>
+          <w:szCs w:val="19"/>
+          <w:lang w:val="en-US"/>
+        </w:rPr>
+        <w:t>return</w:t>
+      </w:r>
+      <w:r>
+        <w:rPr>
+          <w:rFonts w:ascii="Cascadia Mono" w:hAnsi="Cascadia Mono" w:cs="Cascadia Mono"/>
+          <w:color w:val="000000"/>
+          <w:sz w:val="19"/>
+          <w:szCs w:val="19"/>
+          <w:lang w:val="en-US"/>
+        </w:rPr>
+        <w:t xml:space="preserve"> a + b;</w:t>
+      </w:r>
+    </w:p>
+    <w:p>
+      <w:pPr>
+        <w:autoSpaceDE w:val="0"/>
+        <w:autoSpaceDN w:val="0"/>
+        <w:adjustRightInd w:val="0"/>
+        <w:spacing w:after="0" w:line="240" w:lineRule="auto"/>
+        <w:rPr>
+          <w:rFonts w:ascii="Cascadia Mono" w:hAnsi="Cascadia Mono" w:cs="Cascadia Mono"/>
+          <w:color w:val="000000"/>
+          <w:sz w:val="19"/>
+          <w:szCs w:val="19"/>
+          <w:lang w:val="en-US"/>
+        </w:rPr>
+      </w:pPr>
+      <w:r>
+        <w:rPr>
+          <w:rFonts w:ascii="Cascadia Mono" w:hAnsi="Cascadia Mono" w:cs="Cascadia Mono"/>
+          <w:color w:val="000000"/>
+          <w:sz w:val="19"/>
+          <w:szCs w:val="19"/>
+          <w:lang w:val="en-US"/>
+        </w:rPr>
+        <w:t xml:space="preserve">    }</w:t>
+      </w:r>
+    </w:p>
+    <w:p>
+      <w:pPr>
+        <w:autoSpaceDE w:val="0"/>
+        <w:autoSpaceDN w:val="0"/>
+        <w:adjustRightInd w:val="0"/>
+        <w:spacing w:after="0" w:line="240" w:lineRule="auto"/>
+        <w:rPr>
+          <w:rFonts w:ascii="Cascadia Mono" w:hAnsi="Cascadia Mono" w:cs="Cascadia Mono"/>
+          <w:color w:val="000000"/>
+          <w:sz w:val="19"/>
+          <w:szCs w:val="19"/>
+          <w:lang w:val="en-US"/>
+        </w:rPr>
+      </w:pPr>
+      <w:r>
+        <w:rPr>
+          <w:rFonts w:ascii="Cascadia Mono" w:hAnsi="Cascadia Mono" w:cs="Cascadia Mono"/>
+          <w:color w:val="000000"/>
+          <w:sz w:val="19"/>
+          <w:szCs w:val="19"/>
+          <w:lang w:val="en-US"/>
+        </w:rPr>
+        <w:t xml:space="preserve">    </w:t>
+      </w:r>
+      <w:r>
+        <w:rPr>
+          <w:rFonts w:ascii="Cascadia Mono" w:hAnsi="Cascadia Mono" w:cs="Cascadia Mono"/>
+          <w:color w:val="0000FF"/>
+          <w:sz w:val="19"/>
+          <w:szCs w:val="19"/>
+          <w:lang w:val="en-US"/>
+        </w:rPr>
+        <w:t>public</w:t>
+      </w:r>
+      <w:r>
+        <w:rPr>
+          <w:rFonts w:ascii="Cascadia Mono" w:hAnsi="Cascadia Mono" w:cs="Cascadia Mono"/>
+          <w:color w:val="000000"/>
+          <w:sz w:val="19"/>
+          <w:szCs w:val="19"/>
+          <w:lang w:val="en-US"/>
+        </w:rPr>
+        <w:t xml:space="preserve"> </w:t>
+      </w:r>
+      <w:r>
+        <w:rPr>
+          <w:rFonts w:ascii="Cascadia Mono" w:hAnsi="Cascadia Mono" w:cs="Cascadia Mono"/>
+          <w:color w:val="0000FF"/>
+          <w:sz w:val="19"/>
+          <w:szCs w:val="19"/>
+          <w:lang w:val="en-US"/>
+        </w:rPr>
+        <w:t>int</w:t>
+      </w:r>
+      <w:r>
+        <w:rPr>
+          <w:rFonts w:ascii="Cascadia Mono" w:hAnsi="Cascadia Mono" w:cs="Cascadia Mono"/>
+          <w:color w:val="000000"/>
+          <w:sz w:val="19"/>
+          <w:szCs w:val="19"/>
+          <w:lang w:val="en-US"/>
+        </w:rPr>
+        <w:t xml:space="preserve"> getSquare(</w:t>
+      </w:r>
+      <w:r>
+        <w:rPr>
+          <w:rFonts w:ascii="Cascadia Mono" w:hAnsi="Cascadia Mono" w:cs="Cascadia Mono"/>
+          <w:color w:val="0000FF"/>
+          <w:sz w:val="19"/>
+          <w:szCs w:val="19"/>
+          <w:lang w:val="en-US"/>
+        </w:rPr>
+        <w:t>int</w:t>
+      </w:r>
+      <w:r>
+        <w:rPr>
+          <w:rFonts w:ascii="Cascadia Mono" w:hAnsi="Cascadia Mono" w:cs="Cascadia Mono"/>
+          <w:color w:val="000000"/>
+          <w:sz w:val="19"/>
+          <w:szCs w:val="19"/>
+          <w:lang w:val="en-US"/>
+        </w:rPr>
+        <w:t xml:space="preserve"> a)</w:t>
+      </w:r>
+    </w:p>
+    <w:p>
+      <w:pPr>
+        <w:autoSpaceDE w:val="0"/>
+        <w:autoSpaceDN w:val="0"/>
+        <w:adjustRightInd w:val="0"/>
+        <w:spacing w:after="0" w:line="240" w:lineRule="auto"/>
+        <w:rPr>
+          <w:rFonts w:ascii="Cascadia Mono" w:hAnsi="Cascadia Mono" w:cs="Cascadia Mono"/>
+          <w:color w:val="000000"/>
+          <w:sz w:val="19"/>
+          <w:szCs w:val="19"/>
+        </w:rPr>
+      </w:pPr>
+      <w:r>
+        <w:rPr>
+          <w:rFonts w:ascii="Cascadia Mono" w:hAnsi="Cascadia Mono" w:cs="Cascadia Mono"/>
+          <w:color w:val="000000"/>
+          <w:sz w:val="19"/>
+          <w:szCs w:val="19"/>
+          <w:lang w:val="en-US"/>
+        </w:rPr>
+        <w:t xml:space="preserve">    </w:t>
+      </w:r>
+      <w:r>
+        <w:rPr>
+          <w:rFonts w:ascii="Cascadia Mono" w:hAnsi="Cascadia Mono" w:cs="Cascadia Mono"/>
+          <w:color w:val="000000"/>
+          <w:sz w:val="19"/>
+          <w:szCs w:val="19"/>
+        </w:rPr>
+        <w:t>{</w:t>
+      </w:r>
+    </w:p>
+    <w:p>
+      <w:pPr>
+        <w:autoSpaceDE w:val="0"/>
+        <w:autoSpaceDN w:val="0"/>
+        <w:adjustRightInd w:val="0"/>
+        <w:spacing w:after="0" w:line="240" w:lineRule="auto"/>
+        <w:rPr>
+          <w:rFonts w:ascii="Cascadia Mono" w:hAnsi="Cascadia Mono" w:cs="Cascadia Mono"/>
+          <w:color w:val="000000"/>
+          <w:sz w:val="19"/>
+          <w:szCs w:val="19"/>
+        </w:rPr>
+      </w:pPr>
+      <w:r>
+        <w:rPr>
+          <w:rFonts w:ascii="Cascadia Mono" w:hAnsi="Cascadia Mono" w:cs="Cascadia Mono"/>
+          <w:color w:val="000000"/>
+          <w:sz w:val="19"/>
+          <w:szCs w:val="19"/>
+        </w:rPr>
+        <w:t xml:space="preserve">        </w:t>
+      </w:r>
+      <w:r>
+        <w:rPr>
+          <w:rFonts w:ascii="Cascadia Mono" w:hAnsi="Cascadia Mono" w:cs="Cascadia Mono"/>
+          <w:color w:val="0000FF"/>
+          <w:sz w:val="19"/>
+          <w:szCs w:val="19"/>
+        </w:rPr>
+        <w:t>return</w:t>
+      </w:r>
+      <w:r>
+        <w:rPr>
+          <w:rFonts w:ascii="Cascadia Mono" w:hAnsi="Cascadia Mono" w:cs="Cascadia Mono"/>
+          <w:color w:val="000000"/>
+          <w:sz w:val="19"/>
+          <w:szCs w:val="19"/>
+        </w:rPr>
+        <w:t xml:space="preserve"> a * a;</w:t>
+      </w:r>
+    </w:p>
+    <w:p>
+      <w:pPr>
+        <w:autoSpaceDE w:val="0"/>
+        <w:autoSpaceDN w:val="0"/>
+        <w:adjustRightInd w:val="0"/>
+        <w:spacing w:after="0" w:line="240" w:lineRule="auto"/>
+        <w:rPr>
+          <w:rFonts w:ascii="Cascadia Mono" w:hAnsi="Cascadia Mono" w:cs="Cascadia Mono"/>
+          <w:color w:val="000000"/>
+          <w:sz w:val="19"/>
+          <w:szCs w:val="19"/>
+        </w:rPr>
+      </w:pPr>
+      <w:r>
+        <w:rPr>
+          <w:rFonts w:ascii="Cascadia Mono" w:hAnsi="Cascadia Mono" w:cs="Cascadia Mono"/>
+          <w:color w:val="000000"/>
+          <w:sz w:val="19"/>
+          <w:szCs w:val="19"/>
+        </w:rPr>
+        <w:t xml:space="preserve">    }</w:t>
+      </w:r>
+    </w:p>
+    <w:p>
+      <w:pPr>
+        <w:spacing w:after="0" w:line="240" w:lineRule="auto"/>
+        <w:rPr>
+          <w:rFonts w:ascii="Cascadia Mono" w:hAnsi="Cascadia Mono" w:cs="Cascadia Mono"/>
+          <w:color w:val="000000"/>
+          <w:sz w:val="19"/>
+          <w:szCs w:val="19"/>
+        </w:rPr>
+      </w:pPr>
+      <w:r>
+        <w:rPr>
+          <w:rFonts w:ascii="Cascadia Mono" w:hAnsi="Cascadia Mono" w:cs="Cascadia Mono"/>
+          <w:color w:val="000000"/>
+          <w:sz w:val="19"/>
+          <w:szCs w:val="19"/>
+        </w:rPr>
+        <w:t>}</w:t>
+      </w:r>
+    </w:p>
+    <w:p>
+      <w:pPr>
+        <w:spacing w:after="0" w:line="240" w:lineRule="auto"/>
+        <w:rPr>
+          <w:rFonts w:ascii="Cascadia Mono" w:hAnsi="Cascadia Mono" w:cs="Cascadia Mono"/>
+          <w:color w:val="000000"/>
+          <w:sz w:val="19"/>
+          <w:szCs w:val="19"/>
+        </w:rPr>
+      </w:pPr>
+    </w:p>
+    <w:p>
+      <w:pPr>
+        <w:spacing w:after="0" w:line="240" w:lineRule="auto"/>
+        <w:rPr>
+          <w:rFonts w:ascii="Times New Roman" w:eastAsia="Times New Roman" w:hAnsi="Times New Roman" w:cs="Times New Roman"/>
+          <w:sz w:val="28"/>
+          <w:szCs w:val="28"/>
+        </w:rPr>
+      </w:pPr>
+      <w:r>
+        <w:rPr>
+          <w:rFonts w:ascii="Times New Roman" w:eastAsia="Times New Roman" w:hAnsi="Times New Roman" w:cs="Times New Roman"/>
+          <w:sz w:val="28"/>
+          <w:szCs w:val="28"/>
+        </w:rPr>
+        <w:t>2</w:t>
+      </w:r>
+      <w:r>
+        <w:rPr>
+          <w:rFonts w:ascii="Times New Roman" w:eastAsia="Times New Roman" w:hAnsi="Times New Roman" w:cs="Times New Roman"/>
+          <w:sz w:val="28"/>
+          <w:szCs w:val="28"/>
+        </w:rPr>
+        <w:t xml:space="preserve">. </w:t>
+      </w:r>
+      <w:r>
+        <w:rPr>
+          <w:rFonts w:ascii="Times New Roman" w:eastAsia="Times New Roman" w:hAnsi="Times New Roman" w:cs="Times New Roman"/>
+          <w:sz w:val="28"/>
+          <w:szCs w:val="28"/>
+        </w:rPr>
+        <w:t>Добавил проект для тестирования данных классов.</w:t>
+      </w:r>
+      <w:r>
+        <w:rPr>
+          <w:rFonts w:ascii="Times New Roman" w:eastAsia="Times New Roman" w:hAnsi="Times New Roman" w:cs="Times New Roman"/>
+          <w:noProof/>
+          <w:sz w:val="28"/>
+          <w:szCs w:val="28"/>
+        </w:rPr>
+        <w:drawing>
+          <wp:inline distT="0" distB="0" distL="0" distR="0" wp14:anchorId="05462F1C" wp14:editId="19E13C7A">
+            <wp:extent cx="5924550" cy="3333750"/>
+            <wp:effectExtent l="0" t="0" r="0" b="0"/>
+            <wp:docPr id="1" name="Рисунок 1"/>
+            <wp:cNvGraphicFramePr>
+              <a:graphicFrameLocks xmlns:a="http://schemas.openxmlformats.org/drawingml/2006/main" noChangeAspect="1"/>
+            </wp:cNvGraphicFramePr>
+            <a:graphic xmlns:a="http://schemas.openxmlformats.org/drawingml/2006/main">
+              <a:graphicData uri="http://schemas.openxmlformats.org/drawingml/2006/picture">
+                <pic:pic xmlns:pic="http://schemas.openxmlformats.org/drawingml/2006/picture">
+                  <pic:nvPicPr>
+                    <pic:cNvPr id="0" name="Picture 1"/>
+                    <pic:cNvPicPr>
+                      <a:picLocks noChangeAspect="1" noChangeArrowheads="1"/>
+                    </pic:cNvPicPr>
+                  </pic:nvPicPr>
+                  <pic:blipFill>
+                    <a:blip r:embed="rId5" cstate="print">
+                      <a:extLst>
+                        <a:ext uri="{28A0092B-C50C-407E-A947-70E740481C1C}">
+                          <a14:useLocalDpi xmlns:a14="http://schemas.microsoft.com/office/drawing/2010/main" val="0"/>
+                        </a:ext>
+                      </a:extLst>
+                    </a:blip>
+                    <a:srcRect/>
+                    <a:stretch>
+                      <a:fillRect/>
+                    </a:stretch>
+                  </pic:blipFill>
+                  <pic:spPr bwMode="auto">
+                    <a:xfrm>
+                      <a:off x="0" y="0"/>
+                      <a:ext cx="5924550" cy="3333750"/>
+                    </a:xfrm>
+                    <a:prstGeom prst="rect">
+                      <a:avLst/>
+                    </a:prstGeom>
+                    <a:noFill/>
+                    <a:ln>
+                      <a:noFill/>
+                    </a:ln>
+                  </pic:spPr>
+                </pic:pic>
+              </a:graphicData>
+            </a:graphic>
+          </wp:inline>
+        </w:drawing>
+      </w:r>
+    </w:p>
+    <w:p>
+      <w:pPr>
+        <w:spacing w:after="0" w:line="240" w:lineRule="auto"/>
+        <w:rPr>
+          <w:rFonts w:ascii="Times New Roman" w:eastAsia="Times New Roman" w:hAnsi="Times New Roman" w:cs="Times New Roman"/>
+          <w:sz w:val="28"/>
+          <w:szCs w:val="28"/>
+        </w:rPr>
+      </w:pPr>
+    </w:p>
+    <w:p>
+      <w:r>
+        <w:br w:type="page"/>
+      </w:r>
+    </w:p>
+    <w:p>
+      <w:pPr>
+        <w:spacing w:after="0" w:line="240" w:lineRule="auto"/>
+        <w:rPr>
+          <w:rFonts w:ascii="Times New Roman" w:eastAsia="Times New Roman" w:hAnsi="Times New Roman" w:cs="Times New Roman"/>
+          <w:sz w:val="28"/>
+          <w:szCs w:val="28"/>
+        </w:rPr>
+      </w:pPr>
+      <w:r>
+        <w:rPr>
+          <w:rFonts w:ascii="Times New Roman" w:eastAsia="Times New Roman" w:hAnsi="Times New Roman" w:cs="Times New Roman"/>
+          <w:noProof/>
+          <w:sz w:val="28"/>
+          <w:szCs w:val="28"/>
+        </w:rPr>
+        <w:lastRenderedPageBreak/>
+        <w:drawing>
+          <wp:inline distT="0" distB="0" distL="0" distR="0" wp14:anchorId="7A1395A7" wp14:editId="0C109473">
+            <wp:extent cx="5934075" cy="2438400"/>
+            <wp:effectExtent l="0" t="0" r="9525" b="0"/>
+            <wp:docPr id="5" name="Рисунок 5"/>
+            <wp:cNvGraphicFramePr>
+              <a:graphicFrameLocks xmlns:a="http://schemas.openxmlformats.org/drawingml/2006/main" noChangeAspect="1"/>
+            </wp:cNvGraphicFramePr>
+            <a:graphic xmlns:a="http://schemas.openxmlformats.org/drawingml/2006/main">
+              <a:graphicData uri="http://schemas.openxmlformats.org/drawingml/2006/picture">
+                <pic:pic xmlns:pic="http://schemas.openxmlformats.org/drawingml/2006/picture">
+                  <pic:nvPicPr>
+                    <pic:cNvPr id="0" name="Picture 5"/>
+                    <pic:cNvPicPr>
+                      <a:picLocks noChangeAspect="1" noChangeArrowheads="1"/>
+                    </pic:cNvPicPr>
+                  </pic:nvPicPr>
+                  <pic:blipFill>
+                    <a:blip r:embed="rId6">
+                      <a:extLst>
+                        <a:ext uri="{28A0092B-C50C-407E-A947-70E740481C1C}">
+                          <a14:useLocalDpi xmlns:a14="http://schemas.microsoft.com/office/drawing/2010/main" val="0"/>
+                        </a:ext>
+                      </a:extLst>
+                    </a:blip>
+                    <a:srcRect/>
+                    <a:stretch>
+                      <a:fillRect/>
+                    </a:stretch>
+                  </pic:blipFill>
+                  <pic:spPr bwMode="auto">
+                    <a:xfrm>
+                      <a:off x="0" y="0"/>
+                      <a:ext cx="5934075" cy="2438400"/>
+                    </a:xfrm>
+                    <a:prstGeom prst="rect">
+                      <a:avLst/>
+                    </a:prstGeom>
+                    <a:noFill/>
+                    <a:ln>
+                      <a:noFill/>
+                    </a:ln>
+                  </pic:spPr>
+                </pic:pic>
+              </a:graphicData>
+            </a:graphic>
+          </wp:inline>
+        </w:drawing>
+      </w:r>
+    </w:p>
+    <w:p>
+      <w:pPr>
+        <w:spacing w:after="0" w:line="240" w:lineRule="auto"/>
+        <w:rPr>
+          <w:rFonts w:ascii="Times New Roman" w:eastAsia="Times New Roman" w:hAnsi="Times New Roman" w:cs="Times New Roman"/>
+          <w:sz w:val="28"/>
+          <w:szCs w:val="28"/>
+        </w:rPr>
+      </w:pPr>
+    </w:p>
+    <w:p>
+      <w:pPr>
+        <w:spacing w:after="0" w:line="240" w:lineRule="auto"/>
+        <w:rPr>
+          <w:rFonts w:ascii="Times New Roman" w:eastAsia="Times New Roman" w:hAnsi="Times New Roman" w:cs="Times New Roman"/>
+          <w:sz w:val="28"/>
+          <w:szCs w:val="28"/>
+        </w:rPr>
+      </w:pPr>
+      <w:r>
+        <w:rPr>
+          <w:rFonts w:ascii="Times New Roman" w:eastAsia="Times New Roman" w:hAnsi="Times New Roman" w:cs="Times New Roman"/>
+          <w:sz w:val="28"/>
+          <w:szCs w:val="28"/>
+        </w:rPr>
+        <w:t>3</w:t>
+      </w:r>
+      <w:r>
+        <w:rPr>
+          <w:rFonts w:ascii="Times New Roman" w:eastAsia="Times New Roman" w:hAnsi="Times New Roman" w:cs="Times New Roman"/>
+          <w:sz w:val="28"/>
+          <w:szCs w:val="28"/>
+        </w:rPr>
+        <w:t xml:space="preserve">. </w:t>
+      </w:r>
+      <w:r>
+        <w:rPr>
+          <w:rFonts w:ascii="Times New Roman" w:eastAsia="Times New Roman" w:hAnsi="Times New Roman" w:cs="Times New Roman"/>
+          <w:sz w:val="28"/>
+          <w:szCs w:val="28"/>
+        </w:rPr>
+        <w:t>Добавил методы, для тестирования методов</w:t>
+      </w:r>
+      <w:r>
+        <w:rPr>
+          <w:rFonts w:ascii="Times New Roman" w:eastAsia="Times New Roman" w:hAnsi="Times New Roman" w:cs="Times New Roman"/>
+          <w:sz w:val="28"/>
+          <w:szCs w:val="28"/>
+        </w:rPr>
+        <w:t>:</w:t>
+      </w:r>
+    </w:p>
+    <w:p>
+      <w:pPr>
+        <w:spacing w:after="0" w:line="240" w:lineRule="auto"/>
+        <w:rPr>
+          <w:rFonts w:ascii="Times New Roman" w:eastAsia="Times New Roman" w:hAnsi="Times New Roman" w:cs="Times New Roman"/>
+          <w:sz w:val="28"/>
+          <w:szCs w:val="28"/>
+        </w:rPr>
+      </w:pPr>
+    </w:p>
+    <w:p>
+      <w:pPr>
+        <w:autoSpaceDE w:val="0"/>
+        <w:autoSpaceDN w:val="0"/>
+        <w:adjustRightInd w:val="0"/>
+        <w:spacing w:after="0" w:line="240" w:lineRule="auto"/>
+        <w:rPr>
+          <w:rFonts w:ascii="Cascadia Mono" w:hAnsi="Cascadia Mono" w:cs="Cascadia Mono"/>
+          <w:color w:val="000000"/>
+          <w:sz w:val="19"/>
+          <w:szCs w:val="19"/>
+          <w:lang w:val="en-US"/>
+        </w:rPr>
+      </w:pPr>
+      <w:r>
+        <w:rPr>
+          <w:rFonts w:ascii="Cascadia Mono" w:hAnsi="Cascadia Mono" w:cs="Cascadia Mono"/>
+          <w:color w:val="000000"/>
+          <w:sz w:val="19"/>
+          <w:szCs w:val="19"/>
+          <w:lang w:val="en-US"/>
+        </w:rPr>
+        <w:t>[Test]</w:t>
+      </w:r>
+    </w:p>
+    <w:p>
+      <w:pPr>
+        <w:autoSpaceDE w:val="0"/>
+        <w:autoSpaceDN w:val="0"/>
+        <w:adjustRightInd w:val="0"/>
+        <w:spacing w:after="0" w:line="240" w:lineRule="auto"/>
+        <w:rPr>
+          <w:rFonts w:ascii="Cascadia Mono" w:hAnsi="Cascadia Mono" w:cs="Cascadia Mono"/>
+          <w:color w:val="000000"/>
+          <w:sz w:val="19"/>
+          <w:szCs w:val="19"/>
+          <w:lang w:val="en-US"/>
+        </w:rPr>
+      </w:pPr>
+      <w:r>
+        <w:rPr>
+          <w:rFonts w:ascii="Cascadia Mono" w:hAnsi="Cascadia Mono" w:cs="Cascadia Mono"/>
+          <w:color w:val="000000"/>
+          <w:sz w:val="19"/>
+          <w:szCs w:val="19"/>
+          <w:lang w:val="en-US"/>
+        </w:rPr>
+        <w:t xml:space="preserve">        </w:t>
+      </w:r>
+      <w:r>
+        <w:rPr>
+          <w:rFonts w:ascii="Cascadia Mono" w:hAnsi="Cascadia Mono" w:cs="Cascadia Mono"/>
+          <w:color w:val="0000FF"/>
+          <w:sz w:val="19"/>
+          <w:szCs w:val="19"/>
+          <w:lang w:val="en-US"/>
+        </w:rPr>
+        <w:t>public</w:t>
+      </w:r>
+      <w:r>
+        <w:rPr>
+          <w:rFonts w:ascii="Cascadia Mono" w:hAnsi="Cascadia Mono" w:cs="Cascadia Mono"/>
+          <w:color w:val="000000"/>
+          <w:sz w:val="19"/>
+          <w:szCs w:val="19"/>
+          <w:lang w:val="en-US"/>
+        </w:rPr>
+        <w:t xml:space="preserve"> </w:t>
+      </w:r>
+      <w:r>
+        <w:rPr>
+          <w:rFonts w:ascii="Cascadia Mono" w:hAnsi="Cascadia Mono" w:cs="Cascadia Mono"/>
+          <w:color w:val="0000FF"/>
+          <w:sz w:val="19"/>
+          <w:szCs w:val="19"/>
+          <w:lang w:val="en-US"/>
+        </w:rPr>
+        <w:t>void</w:t>
+      </w:r>
+      <w:r>
+        <w:rPr>
+          <w:rFonts w:ascii="Cascadia Mono" w:hAnsi="Cascadia Mono" w:cs="Cascadia Mono"/>
+          <w:color w:val="000000"/>
+          <w:sz w:val="19"/>
+          <w:szCs w:val="19"/>
+          <w:lang w:val="en-US"/>
+        </w:rPr>
+        <w:t xml:space="preserve"> SumTest ( )</w:t>
+      </w:r>
+    </w:p>
+    <w:p>
+      <w:pPr>
+        <w:autoSpaceDE w:val="0"/>
+        <w:autoSpaceDN w:val="0"/>
+        <w:adjustRightInd w:val="0"/>
+        <w:spacing w:after="0" w:line="240" w:lineRule="auto"/>
+        <w:rPr>
+          <w:rFonts w:ascii="Cascadia Mono" w:hAnsi="Cascadia Mono" w:cs="Cascadia Mono"/>
+          <w:color w:val="000000"/>
+          <w:sz w:val="19"/>
+          <w:szCs w:val="19"/>
+          <w:lang w:val="en-US"/>
+        </w:rPr>
+      </w:pPr>
+      <w:r>
+        <w:rPr>
+          <w:rFonts w:ascii="Cascadia Mono" w:hAnsi="Cascadia Mono" w:cs="Cascadia Mono"/>
+          <w:color w:val="000000"/>
+          <w:sz w:val="19"/>
+          <w:szCs w:val="19"/>
+          <w:lang w:val="en-US"/>
+        </w:rPr>
+        <w:t xml:space="preserve">        {</w:t>
+      </w:r>
+    </w:p>
+    <w:p>
+      <w:pPr>
+        <w:autoSpaceDE w:val="0"/>
+        <w:autoSpaceDN w:val="0"/>
+        <w:adjustRightInd w:val="0"/>
+        <w:spacing w:after="0" w:line="240" w:lineRule="auto"/>
+        <w:rPr>
+          <w:rFonts w:ascii="Cascadia Mono" w:hAnsi="Cascadia Mono" w:cs="Cascadia Mono"/>
+          <w:color w:val="000000"/>
+          <w:sz w:val="19"/>
+          <w:szCs w:val="19"/>
+          <w:lang w:val="en-US"/>
+        </w:rPr>
+      </w:pPr>
+      <w:r>
+        <w:rPr>
+          <w:rFonts w:ascii="Cascadia Mono" w:hAnsi="Cascadia Mono" w:cs="Cascadia Mono"/>
+          <w:color w:val="000000"/>
+          <w:sz w:val="19"/>
+          <w:szCs w:val="19"/>
+          <w:lang w:val="en-US"/>
+        </w:rPr>
+        <w:t xml:space="preserve">            </w:t>
+      </w:r>
+      <w:r>
+        <w:rPr>
+          <w:rFonts w:ascii="Cascadia Mono" w:hAnsi="Cascadia Mono" w:cs="Cascadia Mono"/>
+          <w:color w:val="008000"/>
+          <w:sz w:val="19"/>
+          <w:szCs w:val="19"/>
+          <w:lang w:val="en-US"/>
+        </w:rPr>
+        <w:t>//Assign</w:t>
+      </w:r>
+    </w:p>
+    <w:p>
+      <w:pPr>
+        <w:autoSpaceDE w:val="0"/>
+        <w:autoSpaceDN w:val="0"/>
+        <w:adjustRightInd w:val="0"/>
+        <w:spacing w:after="0" w:line="240" w:lineRule="auto"/>
+        <w:rPr>
+          <w:rFonts w:ascii="Cascadia Mono" w:hAnsi="Cascadia Mono" w:cs="Cascadia Mono"/>
+          <w:color w:val="000000"/>
+          <w:sz w:val="19"/>
+          <w:szCs w:val="19"/>
+          <w:lang w:val="en-US"/>
+        </w:rPr>
+      </w:pPr>
+      <w:r>
+        <w:rPr>
+          <w:rFonts w:ascii="Cascadia Mono" w:hAnsi="Cascadia Mono" w:cs="Cascadia Mono"/>
+          <w:color w:val="000000"/>
+          <w:sz w:val="19"/>
+          <w:szCs w:val="19"/>
+          <w:lang w:val="en-US"/>
+        </w:rPr>
+        <w:t xml:space="preserve">            </w:t>
+      </w:r>
+      <w:r>
+        <w:rPr>
+          <w:rFonts w:ascii="Cascadia Mono" w:hAnsi="Cascadia Mono" w:cs="Cascadia Mono"/>
+          <w:color w:val="0000FF"/>
+          <w:sz w:val="19"/>
+          <w:szCs w:val="19"/>
+          <w:lang w:val="en-US"/>
+        </w:rPr>
+        <w:t>int</w:t>
+      </w:r>
+      <w:r>
+        <w:rPr>
+          <w:rFonts w:ascii="Cascadia Mono" w:hAnsi="Cascadia Mono" w:cs="Cascadia Mono"/>
+          <w:color w:val="000000"/>
+          <w:sz w:val="19"/>
+          <w:szCs w:val="19"/>
+          <w:lang w:val="en-US"/>
+        </w:rPr>
+        <w:t xml:space="preserve"> value = 10;</w:t>
+      </w:r>
+    </w:p>
+    <w:p>
+      <w:pPr>
+        <w:autoSpaceDE w:val="0"/>
+        <w:autoSpaceDN w:val="0"/>
+        <w:adjustRightInd w:val="0"/>
+        <w:spacing w:after="0" w:line="240" w:lineRule="auto"/>
+        <w:rPr>
+          <w:rFonts w:ascii="Cascadia Mono" w:hAnsi="Cascadia Mono" w:cs="Cascadia Mono"/>
+          <w:color w:val="000000"/>
+          <w:sz w:val="19"/>
+          <w:szCs w:val="19"/>
+          <w:lang w:val="en-US"/>
+        </w:rPr>
+      </w:pPr>
+      <w:r>
+        <w:rPr>
+          <w:rFonts w:ascii="Cascadia Mono" w:hAnsi="Cascadia Mono" w:cs="Cascadia Mono"/>
+          <w:color w:val="000000"/>
+          <w:sz w:val="19"/>
+          <w:szCs w:val="19"/>
+          <w:lang w:val="en-US"/>
+        </w:rPr>
+        <w:t xml:space="preserve">            </w:t>
+      </w:r>
+      <w:r>
+        <w:rPr>
+          <w:rFonts w:ascii="Cascadia Mono" w:hAnsi="Cascadia Mono" w:cs="Cascadia Mono"/>
+          <w:color w:val="008000"/>
+          <w:sz w:val="19"/>
+          <w:szCs w:val="19"/>
+          <w:lang w:val="en-US"/>
+        </w:rPr>
+        <w:t>//Act</w:t>
+      </w:r>
+    </w:p>
+    <w:p>
+      <w:pPr>
+        <w:autoSpaceDE w:val="0"/>
+        <w:autoSpaceDN w:val="0"/>
+        <w:adjustRightInd w:val="0"/>
+        <w:spacing w:after="0" w:line="240" w:lineRule="auto"/>
+        <w:rPr>
+          <w:rFonts w:ascii="Cascadia Mono" w:hAnsi="Cascadia Mono" w:cs="Cascadia Mono"/>
+          <w:color w:val="000000"/>
+          <w:sz w:val="19"/>
+          <w:szCs w:val="19"/>
+          <w:lang w:val="en-US"/>
+        </w:rPr>
+      </w:pPr>
+      <w:r>
+        <w:rPr>
+          <w:rFonts w:ascii="Cascadia Mono" w:hAnsi="Cascadia Mono" w:cs="Cascadia Mono"/>
+          <w:color w:val="000000"/>
+          <w:sz w:val="19"/>
+          <w:szCs w:val="19"/>
+          <w:lang w:val="en-US"/>
+        </w:rPr>
+        <w:t xml:space="preserve">            </w:t>
+      </w:r>
+      <w:r>
+        <w:rPr>
+          <w:rFonts w:ascii="Cascadia Mono" w:hAnsi="Cascadia Mono" w:cs="Cascadia Mono"/>
+          <w:color w:val="0000FF"/>
+          <w:sz w:val="19"/>
+          <w:szCs w:val="19"/>
+          <w:lang w:val="en-US"/>
+        </w:rPr>
+        <w:t>int</w:t>
+      </w:r>
+      <w:r>
+        <w:rPr>
+          <w:rFonts w:ascii="Cascadia Mono" w:hAnsi="Cascadia Mono" w:cs="Cascadia Mono"/>
+          <w:color w:val="000000"/>
+          <w:sz w:val="19"/>
+          <w:szCs w:val="19"/>
+          <w:lang w:val="en-US"/>
+        </w:rPr>
+        <w:t xml:space="preserve"> sum = testSolution.Sum(5, 5);</w:t>
+      </w:r>
+    </w:p>
+    <w:p>
+      <w:pPr>
+        <w:autoSpaceDE w:val="0"/>
+        <w:autoSpaceDN w:val="0"/>
+        <w:adjustRightInd w:val="0"/>
+        <w:spacing w:after="0" w:line="240" w:lineRule="auto"/>
+        <w:rPr>
+          <w:rFonts w:ascii="Cascadia Mono" w:hAnsi="Cascadia Mono" w:cs="Cascadia Mono"/>
+          <w:color w:val="000000"/>
+          <w:sz w:val="19"/>
+          <w:szCs w:val="19"/>
+          <w:lang w:val="en-US"/>
+        </w:rPr>
+      </w:pPr>
+      <w:r>
+        <w:rPr>
+          <w:rFonts w:ascii="Cascadia Mono" w:hAnsi="Cascadia Mono" w:cs="Cascadia Mono"/>
+          <w:color w:val="000000"/>
+          <w:sz w:val="19"/>
+          <w:szCs w:val="19"/>
+          <w:lang w:val="en-US"/>
+        </w:rPr>
+        <w:t xml:space="preserve">            </w:t>
+      </w:r>
+      <w:r>
+        <w:rPr>
+          <w:rFonts w:ascii="Cascadia Mono" w:hAnsi="Cascadia Mono" w:cs="Cascadia Mono"/>
+          <w:color w:val="008000"/>
+          <w:sz w:val="19"/>
+          <w:szCs w:val="19"/>
+          <w:lang w:val="en-US"/>
+        </w:rPr>
+        <w:t>//Assert</w:t>
+      </w:r>
+    </w:p>
+    <w:p>
+      <w:pPr>
+        <w:autoSpaceDE w:val="0"/>
+        <w:autoSpaceDN w:val="0"/>
+        <w:adjustRightInd w:val="0"/>
+        <w:spacing w:after="0" w:line="240" w:lineRule="auto"/>
+        <w:rPr>
+          <w:rFonts w:ascii="Cascadia Mono" w:hAnsi="Cascadia Mono" w:cs="Cascadia Mono"/>
+          <w:color w:val="000000"/>
+          <w:sz w:val="19"/>
+          <w:szCs w:val="19"/>
+          <w:lang w:val="en-US"/>
+        </w:rPr>
+      </w:pPr>
+      <w:r>
+        <w:rPr>
+          <w:rFonts w:ascii="Cascadia Mono" w:hAnsi="Cascadia Mono" w:cs="Cascadia Mono"/>
+          <w:color w:val="000000"/>
+          <w:sz w:val="19"/>
+          <w:szCs w:val="19"/>
+          <w:lang w:val="en-US"/>
+        </w:rPr>
+        <w:t xml:space="preserve">            Assert.That( sum, Is.EqualTo( value ));</w:t>
+      </w:r>
+    </w:p>
+    <w:p>
+      <w:pPr>
+        <w:autoSpaceDE w:val="0"/>
+        <w:autoSpaceDN w:val="0"/>
+        <w:adjustRightInd w:val="0"/>
+        <w:spacing w:after="0" w:line="240" w:lineRule="auto"/>
+        <w:rPr>
+          <w:rFonts w:ascii="Cascadia Mono" w:hAnsi="Cascadia Mono" w:cs="Cascadia Mono"/>
+          <w:color w:val="000000"/>
+          <w:sz w:val="19"/>
+          <w:szCs w:val="19"/>
+          <w:lang w:val="en-US"/>
+        </w:rPr>
+      </w:pPr>
+      <w:r>
+        <w:rPr>
+          <w:rFonts w:ascii="Cascadia Mono" w:hAnsi="Cascadia Mono" w:cs="Cascadia Mono"/>
+          <w:color w:val="000000"/>
+          <w:sz w:val="19"/>
+          <w:szCs w:val="19"/>
+          <w:lang w:val="en-US"/>
+        </w:rPr>
+        <w:t xml:space="preserve">            </w:t>
+      </w:r>
+    </w:p>
+    <w:p>
+      <w:pPr>
+        <w:autoSpaceDE w:val="0"/>
+        <w:autoSpaceDN w:val="0"/>
+        <w:adjustRightInd w:val="0"/>
+        <w:spacing w:after="0" w:line="240" w:lineRule="auto"/>
+        <w:rPr>
+          <w:rFonts w:ascii="Cascadia Mono" w:hAnsi="Cascadia Mono" w:cs="Cascadia Mono"/>
+          <w:color w:val="000000"/>
+          <w:sz w:val="19"/>
+          <w:szCs w:val="19"/>
+          <w:lang w:val="en-US"/>
+        </w:rPr>
+      </w:pPr>
+      <w:r>
+        <w:rPr>
+          <w:rFonts w:ascii="Cascadia Mono" w:hAnsi="Cascadia Mono" w:cs="Cascadia Mono"/>
+          <w:color w:val="000000"/>
+          <w:sz w:val="19"/>
+          <w:szCs w:val="19"/>
+          <w:lang w:val="en-US"/>
+        </w:rPr>
+        <w:t xml:space="preserve">        }</w:t>
+      </w:r>
+    </w:p>
+    <w:p>
+      <w:pPr>
+        <w:autoSpaceDE w:val="0"/>
+        <w:autoSpaceDN w:val="0"/>
+        <w:adjustRightInd w:val="0"/>
+        <w:spacing w:after="0" w:line="240" w:lineRule="auto"/>
+        <w:rPr>
+          <w:rFonts w:ascii="Cascadia Mono" w:hAnsi="Cascadia Mono" w:cs="Cascadia Mono"/>
+          <w:color w:val="000000"/>
+          <w:sz w:val="19"/>
+          <w:szCs w:val="19"/>
+          <w:lang w:val="en-US"/>
+        </w:rPr>
+      </w:pPr>
+    </w:p>
+    <w:p>
+      <w:pPr>
+        <w:autoSpaceDE w:val="0"/>
+        <w:autoSpaceDN w:val="0"/>
+        <w:adjustRightInd w:val="0"/>
+        <w:spacing w:after="0" w:line="240" w:lineRule="auto"/>
+        <w:rPr>
+          <w:rFonts w:ascii="Cascadia Mono" w:hAnsi="Cascadia Mono" w:cs="Cascadia Mono"/>
+          <w:color w:val="000000"/>
+          <w:sz w:val="19"/>
+          <w:szCs w:val="19"/>
+          <w:lang w:val="en-US"/>
+        </w:rPr>
+      </w:pPr>
+      <w:r>
+        <w:rPr>
+          <w:rFonts w:ascii="Cascadia Mono" w:hAnsi="Cascadia Mono" w:cs="Cascadia Mono"/>
+          <w:color w:val="000000"/>
+          <w:sz w:val="19"/>
+          <w:szCs w:val="19"/>
+          <w:lang w:val="en-US"/>
+        </w:rPr>
+        <w:t xml:space="preserve">        [Test]</w:t>
+      </w:r>
+    </w:p>
+    <w:p>
+      <w:pPr>
+        <w:autoSpaceDE w:val="0"/>
+        <w:autoSpaceDN w:val="0"/>
+        <w:adjustRightInd w:val="0"/>
+        <w:spacing w:after="0" w:line="240" w:lineRule="auto"/>
+        <w:rPr>
+          <w:rFonts w:ascii="Cascadia Mono" w:hAnsi="Cascadia Mono" w:cs="Cascadia Mono"/>
+          <w:color w:val="000000"/>
+          <w:sz w:val="19"/>
+          <w:szCs w:val="19"/>
+          <w:lang w:val="en-US"/>
+        </w:rPr>
+      </w:pPr>
+      <w:r>
+        <w:rPr>
+          <w:rFonts w:ascii="Cascadia Mono" w:hAnsi="Cascadia Mono" w:cs="Cascadia Mono"/>
+          <w:color w:val="000000"/>
+          <w:sz w:val="19"/>
+          <w:szCs w:val="19"/>
+          <w:lang w:val="en-US"/>
+        </w:rPr>
+        <w:t xml:space="preserve">        </w:t>
+      </w:r>
+      <w:r>
+        <w:rPr>
+          <w:rFonts w:ascii="Cascadia Mono" w:hAnsi="Cascadia Mono" w:cs="Cascadia Mono"/>
+          <w:color w:val="0000FF"/>
+          <w:sz w:val="19"/>
+          <w:szCs w:val="19"/>
+          <w:lang w:val="en-US"/>
+        </w:rPr>
+        <w:t>public</w:t>
+      </w:r>
+      <w:r>
+        <w:rPr>
+          <w:rFonts w:ascii="Cascadia Mono" w:hAnsi="Cascadia Mono" w:cs="Cascadia Mono"/>
+          <w:color w:val="000000"/>
+          <w:sz w:val="19"/>
+          <w:szCs w:val="19"/>
+          <w:lang w:val="en-US"/>
+        </w:rPr>
+        <w:t xml:space="preserve"> </w:t>
+      </w:r>
+      <w:r>
+        <w:rPr>
+          <w:rFonts w:ascii="Cascadia Mono" w:hAnsi="Cascadia Mono" w:cs="Cascadia Mono"/>
+          <w:color w:val="0000FF"/>
+          <w:sz w:val="19"/>
+          <w:szCs w:val="19"/>
+          <w:lang w:val="en-US"/>
+        </w:rPr>
+        <w:t>void</w:t>
+      </w:r>
+      <w:r>
+        <w:rPr>
+          <w:rFonts w:ascii="Cascadia Mono" w:hAnsi="Cascadia Mono" w:cs="Cascadia Mono"/>
+          <w:color w:val="000000"/>
+          <w:sz w:val="19"/>
+          <w:szCs w:val="19"/>
+          <w:lang w:val="en-US"/>
+        </w:rPr>
+        <w:t xml:space="preserve"> getSqaureTest()</w:t>
+      </w:r>
+    </w:p>
+    <w:p>
+      <w:pPr>
+        <w:autoSpaceDE w:val="0"/>
+        <w:autoSpaceDN w:val="0"/>
+        <w:adjustRightInd w:val="0"/>
+        <w:spacing w:after="0" w:line="240" w:lineRule="auto"/>
+        <w:rPr>
+          <w:rFonts w:ascii="Cascadia Mono" w:hAnsi="Cascadia Mono" w:cs="Cascadia Mono"/>
+          <w:color w:val="000000"/>
+          <w:sz w:val="19"/>
+          <w:szCs w:val="19"/>
+          <w:lang w:val="en-US"/>
+        </w:rPr>
+      </w:pPr>
+      <w:r>
+        <w:rPr>
+          <w:rFonts w:ascii="Cascadia Mono" w:hAnsi="Cascadia Mono" w:cs="Cascadia Mono"/>
+          <w:color w:val="000000"/>
+          <w:sz w:val="19"/>
+          <w:szCs w:val="19"/>
+          <w:lang w:val="en-US"/>
+        </w:rPr>
+        <w:t xml:space="preserve">        {</w:t>
+      </w:r>
+    </w:p>
+    <w:p>
+      <w:pPr>
+        <w:autoSpaceDE w:val="0"/>
+        <w:autoSpaceDN w:val="0"/>
+        <w:adjustRightInd w:val="0"/>
+        <w:spacing w:after="0" w:line="240" w:lineRule="auto"/>
+        <w:rPr>
+          <w:rFonts w:ascii="Cascadia Mono" w:hAnsi="Cascadia Mono" w:cs="Cascadia Mono"/>
+          <w:color w:val="000000"/>
+          <w:sz w:val="19"/>
+          <w:szCs w:val="19"/>
+          <w:lang w:val="en-US"/>
+        </w:rPr>
+      </w:pPr>
+      <w:r>
+        <w:rPr>
+          <w:rFonts w:ascii="Cascadia Mono" w:hAnsi="Cascadia Mono" w:cs="Cascadia Mono"/>
+          <w:color w:val="000000"/>
+          <w:sz w:val="19"/>
+          <w:szCs w:val="19"/>
+          <w:lang w:val="en-US"/>
+        </w:rPr>
+        <w:t xml:space="preserve">            </w:t>
+      </w:r>
+      <w:r>
+        <w:rPr>
+          <w:rFonts w:ascii="Cascadia Mono" w:hAnsi="Cascadia Mono" w:cs="Cascadia Mono"/>
+          <w:color w:val="008000"/>
+          <w:sz w:val="19"/>
+          <w:szCs w:val="19"/>
+          <w:lang w:val="en-US"/>
+        </w:rPr>
+        <w:t>//Assign</w:t>
+      </w:r>
+    </w:p>
+    <w:p>
+      <w:pPr>
+        <w:autoSpaceDE w:val="0"/>
+        <w:autoSpaceDN w:val="0"/>
+        <w:adjustRightInd w:val="0"/>
+        <w:spacing w:after="0" w:line="240" w:lineRule="auto"/>
+        <w:rPr>
+          <w:rFonts w:ascii="Cascadia Mono" w:hAnsi="Cascadia Mono" w:cs="Cascadia Mono"/>
+          <w:color w:val="000000"/>
+          <w:sz w:val="19"/>
+          <w:szCs w:val="19"/>
+          <w:lang w:val="en-US"/>
+        </w:rPr>
+      </w:pPr>
+      <w:r>
+        <w:rPr>
+          <w:rFonts w:ascii="Cascadia Mono" w:hAnsi="Cascadia Mono" w:cs="Cascadia Mono"/>
+          <w:color w:val="000000"/>
+          <w:sz w:val="19"/>
+          <w:szCs w:val="19"/>
+          <w:lang w:val="en-US"/>
+        </w:rPr>
+        <w:t xml:space="preserve">            </w:t>
+      </w:r>
+      <w:r>
+        <w:rPr>
+          <w:rFonts w:ascii="Cascadia Mono" w:hAnsi="Cascadia Mono" w:cs="Cascadia Mono"/>
+          <w:color w:val="0000FF"/>
+          <w:sz w:val="19"/>
+          <w:szCs w:val="19"/>
+          <w:lang w:val="en-US"/>
+        </w:rPr>
+        <w:t>int</w:t>
+      </w:r>
+      <w:r>
+        <w:rPr>
+          <w:rFonts w:ascii="Cascadia Mono" w:hAnsi="Cascadia Mono" w:cs="Cascadia Mono"/>
+          <w:color w:val="000000"/>
+          <w:sz w:val="19"/>
+          <w:szCs w:val="19"/>
+          <w:lang w:val="en-US"/>
+        </w:rPr>
+        <w:t xml:space="preserve"> value = 64;</w:t>
+      </w:r>
+    </w:p>
+    <w:p>
+      <w:pPr>
+        <w:autoSpaceDE w:val="0"/>
+        <w:autoSpaceDN w:val="0"/>
+        <w:adjustRightInd w:val="0"/>
+        <w:spacing w:after="0" w:line="240" w:lineRule="auto"/>
+        <w:rPr>
+          <w:rFonts w:ascii="Cascadia Mono" w:hAnsi="Cascadia Mono" w:cs="Cascadia Mono"/>
+          <w:color w:val="000000"/>
+          <w:sz w:val="19"/>
+          <w:szCs w:val="19"/>
+          <w:lang w:val="en-US"/>
+        </w:rPr>
+      </w:pPr>
+      <w:r>
+        <w:rPr>
+          <w:rFonts w:ascii="Cascadia Mono" w:hAnsi="Cascadia Mono" w:cs="Cascadia Mono"/>
+          <w:color w:val="000000"/>
+          <w:sz w:val="19"/>
+          <w:szCs w:val="19"/>
+          <w:lang w:val="en-US"/>
+        </w:rPr>
+        <w:t xml:space="preserve">            </w:t>
+      </w:r>
+      <w:r>
+        <w:rPr>
+          <w:rFonts w:ascii="Cascadia Mono" w:hAnsi="Cascadia Mono" w:cs="Cascadia Mono"/>
+          <w:color w:val="008000"/>
+          <w:sz w:val="19"/>
+          <w:szCs w:val="19"/>
+          <w:lang w:val="en-US"/>
+        </w:rPr>
+        <w:t>//Act</w:t>
+      </w:r>
+    </w:p>
+    <w:p>
+      <w:pPr>
+        <w:autoSpaceDE w:val="0"/>
+        <w:autoSpaceDN w:val="0"/>
+        <w:adjustRightInd w:val="0"/>
+        <w:spacing w:after="0" w:line="240" w:lineRule="auto"/>
+        <w:rPr>
+          <w:rFonts w:ascii="Cascadia Mono" w:hAnsi="Cascadia Mono" w:cs="Cascadia Mono"/>
+          <w:color w:val="000000"/>
+          <w:sz w:val="19"/>
+          <w:szCs w:val="19"/>
+          <w:lang w:val="en-US"/>
+        </w:rPr>
+      </w:pPr>
+      <w:r>
+        <w:rPr>
+          <w:rFonts w:ascii="Cascadia Mono" w:hAnsi="Cascadia Mono" w:cs="Cascadia Mono"/>
+          <w:color w:val="000000"/>
+          <w:sz w:val="19"/>
+          <w:szCs w:val="19"/>
+          <w:lang w:val="en-US"/>
+        </w:rPr>
+        <w:t xml:space="preserve">            </w:t>
+      </w:r>
+      <w:r>
+        <w:rPr>
+          <w:rFonts w:ascii="Cascadia Mono" w:hAnsi="Cascadia Mono" w:cs="Cascadia Mono"/>
+          <w:color w:val="0000FF"/>
+          <w:sz w:val="19"/>
+          <w:szCs w:val="19"/>
+          <w:lang w:val="en-US"/>
+        </w:rPr>
+        <w:t>int</w:t>
+      </w:r>
+      <w:r>
+        <w:rPr>
+          <w:rFonts w:ascii="Cascadia Mono" w:hAnsi="Cascadia Mono" w:cs="Cascadia Mono"/>
+          <w:color w:val="000000"/>
+          <w:sz w:val="19"/>
+          <w:szCs w:val="19"/>
+          <w:lang w:val="en-US"/>
+        </w:rPr>
+        <w:t xml:space="preserve"> squre = testSolution.getSquare(4);</w:t>
+      </w:r>
+    </w:p>
+    <w:p>
+      <w:pPr>
+        <w:autoSpaceDE w:val="0"/>
+        <w:autoSpaceDN w:val="0"/>
+        <w:adjustRightInd w:val="0"/>
+        <w:spacing w:after="0" w:line="240" w:lineRule="auto"/>
+        <w:rPr>
+          <w:rFonts w:ascii="Cascadia Mono" w:hAnsi="Cascadia Mono" w:cs="Cascadia Mono"/>
+          <w:color w:val="000000"/>
+          <w:sz w:val="19"/>
+          <w:szCs w:val="19"/>
+          <w:lang w:val="en-US"/>
+        </w:rPr>
+      </w:pPr>
+      <w:r>
+        <w:rPr>
+          <w:rFonts w:ascii="Cascadia Mono" w:hAnsi="Cascadia Mono" w:cs="Cascadia Mono"/>
+          <w:color w:val="000000"/>
+          <w:sz w:val="19"/>
+          <w:szCs w:val="19"/>
+          <w:lang w:val="en-US"/>
+        </w:rPr>
+        <w:t xml:space="preserve">            </w:t>
+      </w:r>
+      <w:r>
+        <w:rPr>
+          <w:rFonts w:ascii="Cascadia Mono" w:hAnsi="Cascadia Mono" w:cs="Cascadia Mono"/>
+          <w:color w:val="008000"/>
+          <w:sz w:val="19"/>
+          <w:szCs w:val="19"/>
+          <w:lang w:val="en-US"/>
+        </w:rPr>
+        <w:t>//Assert</w:t>
+      </w:r>
+    </w:p>
+    <w:p>
+      <w:pPr>
+        <w:autoSpaceDE w:val="0"/>
+        <w:autoSpaceDN w:val="0"/>
+        <w:adjustRightInd w:val="0"/>
+        <w:spacing w:after="0" w:line="240" w:lineRule="auto"/>
+        <w:rPr>
+          <w:rFonts w:ascii="Cascadia Mono" w:hAnsi="Cascadia Mono" w:cs="Cascadia Mono"/>
+          <w:color w:val="000000"/>
+          <w:sz w:val="19"/>
+          <w:szCs w:val="19"/>
+          <w:lang w:val="en-US"/>
+        </w:rPr>
+      </w:pPr>
+      <w:r>
+        <w:rPr>
+          <w:rFonts w:ascii="Cascadia Mono" w:hAnsi="Cascadia Mono" w:cs="Cascadia Mono"/>
+          <w:color w:val="000000"/>
+          <w:sz w:val="19"/>
+          <w:szCs w:val="19"/>
+          <w:lang w:val="en-US"/>
+        </w:rPr>
+        <w:t xml:space="preserve">            Assert.That(squre, Is.EqualTo(value));</w:t>
+      </w:r>
+    </w:p>
+    <w:p>
+      <w:pPr>
+        <w:spacing w:after="0" w:line="240" w:lineRule="auto"/>
+        <w:rPr>
+          <w:rFonts w:ascii="Cascadia Mono" w:hAnsi="Cascadia Mono" w:cs="Cascadia Mono"/>
+          <w:color w:val="000000"/>
+          <w:sz w:val="19"/>
+          <w:szCs w:val="19"/>
+        </w:rPr>
+      </w:pPr>
+      <w:r>
+        <w:rPr>
+          <w:rFonts w:ascii="Cascadia Mono" w:hAnsi="Cascadia Mono" w:cs="Cascadia Mono"/>
+          <w:color w:val="000000"/>
+          <w:sz w:val="19"/>
+          <w:szCs w:val="19"/>
+          <w:lang w:val="en-US"/>
+        </w:rPr>
+        <w:t xml:space="preserve">        </w:t>
+      </w:r>
+      <w:r>
+        <w:rPr>
+          <w:rFonts w:ascii="Cascadia Mono" w:hAnsi="Cascadia Mono" w:cs="Cascadia Mono"/>
+          <w:color w:val="000000"/>
+          <w:sz w:val="19"/>
+          <w:szCs w:val="19"/>
+        </w:rPr>
+        <w:t>}</w:t>
+      </w:r>
+    </w:p>
+    <w:p>
+      <w:pPr>
+        <w:spacing w:after="0" w:line="240" w:lineRule="auto"/>
+        <w:rPr>
+          <w:rFonts w:ascii="Cascadia Mono" w:hAnsi="Cascadia Mono" w:cs="Cascadia Mono"/>
+          <w:color w:val="000000"/>
+          <w:sz w:val="19"/>
+          <w:szCs w:val="19"/>
+        </w:rPr>
+      </w:pPr>
+    </w:p>
+    <w:p>
+      <w:pPr>
+        <w:spacing w:after="0" w:line="240" w:lineRule="auto"/>
+        <w:rPr>
+          <w:rFonts w:ascii="Times New Roman" w:eastAsia="Times New Roman" w:hAnsi="Times New Roman" w:cs="Times New Roman"/>
+          <w:sz w:val="28"/>
+          <w:szCs w:val="28"/>
+        </w:rPr>
+      </w:pPr>
+    </w:p>
+    <w:p>
+      <w:r>
+        <w:rPr>
+          <w:noProof/>
+        </w:rPr>
+        <w:lastRenderedPageBreak/>
+        <w:drawing>
+          <wp:inline distT="0" distB="0" distL="0" distR="0" wp14:anchorId="6FA54860" wp14:editId="159209B1">
+            <wp:extent cx="5934075" cy="3314700"/>
+            <wp:effectExtent l="0" t="0" r="9525" b="0"/>
+            <wp:docPr id="6" name="Рисунок 6"/>
+            <wp:cNvGraphicFramePr>
+              <a:graphicFrameLocks xmlns:a="http://schemas.openxmlformats.org/drawingml/2006/main" noChangeAspect="1"/>
+            </wp:cNvGraphicFramePr>
+            <a:graphic xmlns:a="http://schemas.openxmlformats.org/drawingml/2006/main">
+              <a:graphicData uri="http://schemas.openxmlformats.org/drawingml/2006/picture">
+                <pic:pic xmlns:pic="http://schemas.openxmlformats.org/drawingml/2006/picture">
+                  <pic:nvPicPr>
+                    <pic:cNvPr id="0" name="Picture 6"/>
+                    <pic:cNvPicPr>
+                      <a:picLocks noChangeAspect="1" noChangeArrowheads="1"/>
+                    </pic:cNvPicPr>
+                  </pic:nvPicPr>
+                  <pic:blipFill>
+                    <a:blip r:embed="rId7">
+                      <a:extLst>
+                        <a:ext uri="{28A0092B-C50C-407E-A947-70E740481C1C}">
+                          <a14:useLocalDpi xmlns:a14="http://schemas.microsoft.com/office/drawing/2010/main" val="0"/>
+                        </a:ext>
+                      </a:extLst>
+                    </a:blip>
+                    <a:srcRect/>
+                    <a:stretch>
+                      <a:fillRect/>
+                    </a:stretch>
+                  </pic:blipFill>
+                  <pic:spPr bwMode="auto">
+                    <a:xfrm>
+                      <a:off x="0" y="0"/>
+                      <a:ext cx="5934075" cy="3314700"/>
+                    </a:xfrm>
+                    <a:prstGeom prst="rect">
+                      <a:avLst/>
+                    </a:prstGeom>
+                    <a:noFill/>
+                    <a:ln>
+                      <a:noFill/>
+                    </a:ln>
+                  </pic:spPr>
+                </pic:pic>
+              </a:graphicData>
+            </a:graphic>
+          </wp:inline>
+        </w:drawing>
+      </w:r>
+    </w:p>
+    <w:p/>
+    <w:p>
+      <w:pPr>
+        <w:spacing w:after="0" w:line="240" w:lineRule="auto"/>
+        <w:rPr>
+          <w:rFonts w:ascii="Times New Roman" w:eastAsia="Times New Roman" w:hAnsi="Times New Roman" w:cs="Times New Roman"/>
+          <w:sz w:val="28"/>
+          <w:szCs w:val="28"/>
+        </w:rPr>
+      </w:pPr>
+      <w:r>
+        <w:rPr>
+          <w:rFonts w:ascii="Times New Roman" w:eastAsia="Times New Roman" w:hAnsi="Times New Roman" w:cs="Times New Roman"/>
+          <w:sz w:val="28"/>
+          <w:szCs w:val="28"/>
+        </w:rPr>
+        <w:t>4</w:t>
+      </w:r>
+      <w:r>
+        <w:rPr>
+          <w:rFonts w:ascii="Times New Roman" w:eastAsia="Times New Roman" w:hAnsi="Times New Roman" w:cs="Times New Roman"/>
+          <w:sz w:val="28"/>
+          <w:szCs w:val="28"/>
+        </w:rPr>
+        <w:t xml:space="preserve">. </w:t>
+      </w:r>
+      <w:r>
+        <w:rPr>
+          <w:rFonts w:ascii="Times New Roman" w:eastAsia="Times New Roman" w:hAnsi="Times New Roman" w:cs="Times New Roman"/>
+          <w:sz w:val="28"/>
+          <w:szCs w:val="28"/>
+        </w:rPr>
+        <w:t xml:space="preserve">Для демонстрации работы методов тестирования, в метод </w:t>
+      </w:r>
+      <w:r>
+        <w:rPr>
+          <w:rFonts w:ascii="Times New Roman" w:eastAsia="Times New Roman" w:hAnsi="Times New Roman" w:cs="Times New Roman"/>
+          <w:sz w:val="28"/>
+          <w:szCs w:val="28"/>
+          <w:lang w:val="en-US"/>
+        </w:rPr>
+        <w:t>SumTest</w:t>
+      </w:r>
+      <w:r>
+        <w:rPr>
+          <w:rFonts w:ascii="Times New Roman" w:eastAsia="Times New Roman" w:hAnsi="Times New Roman" w:cs="Times New Roman"/>
+          <w:sz w:val="28"/>
+          <w:szCs w:val="28"/>
+        </w:rPr>
+        <w:t xml:space="preserve">() </w:t>
+      </w:r>
+      <w:r>
+        <w:rPr>
+          <w:rFonts w:ascii="Times New Roman" w:eastAsia="Times New Roman" w:hAnsi="Times New Roman" w:cs="Times New Roman"/>
+          <w:sz w:val="28"/>
+          <w:szCs w:val="28"/>
+        </w:rPr>
+        <w:t xml:space="preserve">передается корректные значения, в метод </w:t>
+      </w:r>
+      <w:r>
+        <w:rPr>
+          <w:rFonts w:ascii="Times New Roman" w:eastAsia="Times New Roman" w:hAnsi="Times New Roman" w:cs="Times New Roman"/>
+          <w:sz w:val="28"/>
+          <w:szCs w:val="28"/>
+          <w:lang w:val="en-US"/>
+        </w:rPr>
+        <w:t>getSquareTest</w:t>
+      </w:r>
+      <w:r>
+        <w:rPr>
+          <w:rFonts w:ascii="Times New Roman" w:eastAsia="Times New Roman" w:hAnsi="Times New Roman" w:cs="Times New Roman"/>
+          <w:sz w:val="28"/>
+          <w:szCs w:val="28"/>
+        </w:rPr>
+        <w:t xml:space="preserve">() </w:t>
+      </w:r>
+      <w:r>
+        <w:rPr>
+          <w:rFonts w:ascii="Times New Roman" w:eastAsia="Times New Roman" w:hAnsi="Times New Roman" w:cs="Times New Roman"/>
+          <w:sz w:val="28"/>
+          <w:szCs w:val="28"/>
+        </w:rPr>
+        <w:t>умышленно передается неверное проверочное значение, чтобы тест был не пройден.</w:t>
+      </w:r>
+    </w:p>
+    <w:p>
+      <w:pPr>
+        <w:spacing w:after="0" w:line="240" w:lineRule="auto"/>
+        <w:rPr>
+          <w:rFonts w:ascii="Times New Roman" w:eastAsia="Times New Roman" w:hAnsi="Times New Roman" w:cs="Times New Roman"/>
+          <w:sz w:val="28"/>
+          <w:szCs w:val="28"/>
+        </w:rPr>
+      </w:pPr>
+    </w:p>
+    <w:p>
+      <w:pPr>
+        <w:spacing w:after="0" w:line="240" w:lineRule="auto"/>
+        <w:rPr>
+          <w:rFonts w:ascii="Times New Roman" w:eastAsia="Times New Roman" w:hAnsi="Times New Roman" w:cs="Times New Roman"/>
+          <w:sz w:val="28"/>
+          <w:szCs w:val="28"/>
+        </w:rPr>
+      </w:pPr>
+      <w:r>
+        <w:rPr>
+          <w:rFonts w:ascii="Times New Roman" w:eastAsia="Times New Roman" w:hAnsi="Times New Roman" w:cs="Times New Roman"/>
+          <w:noProof/>
+          <w:sz w:val="28"/>
+          <w:szCs w:val="28"/>
+        </w:rPr>
+        <w:drawing>
+          <wp:inline distT="0" distB="0" distL="0" distR="0" wp14:anchorId="31905094" wp14:editId="77B66CAF">
+            <wp:extent cx="5953125" cy="4705350"/>
+            <wp:effectExtent l="0" t="0" r="9525" b="0"/>
+            <wp:docPr id="7" name="Рисунок 7"/>
+            <wp:cNvGraphicFramePr>
+              <a:graphicFrameLocks xmlns:a="http://schemas.openxmlformats.org/drawingml/2006/main" noChangeAspect="1"/>
+            </wp:cNvGraphicFramePr>
+            <a:graphic xmlns:a="http://schemas.openxmlformats.org/drawingml/2006/main">
+              <a:graphicData uri="http://schemas.openxmlformats.org/drawingml/2006/picture">
+                <pic:pic xmlns:pic="http://schemas.openxmlformats.org/drawingml/2006/picture">
+                  <pic:nvPicPr>
+                    <pic:cNvPr id="0" name="Picture 7"/>
+                    <pic:cNvPicPr>
+                      <a:picLocks noChangeAspect="1" noChangeArrowheads="1"/>
+                    </pic:cNvPicPr>
+                  </pic:nvPicPr>
+                  <pic:blipFill>
+                    <a:blip r:embed="rId8">
+                      <a:extLst>
+                        <a:ext uri="{28A0092B-C50C-407E-A947-70E740481C1C}">
+                          <a14:useLocalDpi xmlns:a14="http://schemas.microsoft.com/office/drawing/2010/main" val="0"/>
+                        </a:ext>
+                      </a:extLst>
+                    </a:blip>
+                    <a:srcRect/>
+                    <a:stretch>
+                      <a:fillRect/>
+                    </a:stretch>
+                  </pic:blipFill>
+                  <pic:spPr bwMode="auto">
+                    <a:xfrm>
+                      <a:off x="0" y="0"/>
+                      <a:ext cx="5953125" cy="4705350"/>
+                    </a:xfrm>
+                    <a:prstGeom prst="rect">
+                      <a:avLst/>
+                    </a:prstGeom>
+                    <a:noFill/>
+                    <a:ln>
+                      <a:noFill/>
+                    </a:ln>
+                  </pic:spPr>
+                </pic:pic>
+              </a:graphicData>
+            </a:graphic>
+          </wp:inline>
+        </w:drawing>
+      </w:r>
+    </w:p>
+    <w:p>
+      <w:r>
+        <w:rPr>
+          <w:rFonts w:ascii="Times New Roman" w:eastAsia="Times New Roman" w:hAnsi="Times New Roman" w:cs="Times New Roman"/>
+          <w:noProof/>
+          <w:sz w:val="28"/>
+          <w:szCs w:val="28"/>
+        </w:rPr>
+        <w:lastRenderedPageBreak/>
+        <w:drawing>
+          <wp:inline distT="0" distB="0" distL="0" distR="0" wp14:anchorId="1006DCF1" wp14:editId="0B71C71F">
+            <wp:extent cx="5905500" cy="4419600"/>
+            <wp:effectExtent l="0" t="0" r="0" b="0"/>
+            <wp:docPr id="8" name="Рисунок 8"/>
+            <wp:cNvGraphicFramePr>
+              <a:graphicFrameLocks xmlns:a="http://schemas.openxmlformats.org/drawingml/2006/main" noChangeAspect="1"/>
+            </wp:cNvGraphicFramePr>
+            <a:graphic xmlns:a="http://schemas.openxmlformats.org/drawingml/2006/main">
+              <a:graphicData uri="http://schemas.openxmlformats.org/drawingml/2006/picture">
+                <pic:pic xmlns:pic="http://schemas.openxmlformats.org/drawingml/2006/picture">
+                  <pic:nvPicPr>
+                    <pic:cNvPr id="0" name="Picture 8"/>
+                    <pic:cNvPicPr>
+                      <a:picLocks noChangeAspect="1" noChangeArrowheads="1"/>
+                    </pic:cNvPicPr>
+                  </pic:nvPicPr>
+                  <pic:blipFill>
+                    <a:blip r:embed="rId9">
+                      <a:extLst>
+                        <a:ext uri="{28A0092B-C50C-407E-A947-70E740481C1C}">
+                          <a14:useLocalDpi xmlns:a14="http://schemas.microsoft.com/office/drawing/2010/main" val="0"/>
+                        </a:ext>
+                      </a:extLst>
+                    </a:blip>
+                    <a:srcRect/>
+                    <a:stretch>
+                      <a:fillRect/>
+                    </a:stretch>
+                  </pic:blipFill>
+                  <pic:spPr bwMode="auto">
+                    <a:xfrm>
+                      <a:off x="0" y="0"/>
+                      <a:ext cx="5905500" cy="4419600"/>
+                    </a:xfrm>
+                    <a:prstGeom prst="rect">
+                      <a:avLst/>
+                    </a:prstGeom>
+                    <a:noFill/>
+                    <a:ln>
+                      <a:noFill/>
+                    </a:ln>
+                  </pic:spPr>
+                </pic:pic>
+              </a:graphicData>
+            </a:graphic>
+          </wp:inline>
+        </w:drawing>
       </w:r>
     </w:p>
     <w:p/>
@@ -300,8 +2401,100 @@
       </w:rPr>
     </w:lvl>
   </w:abstractNum>
+  <w:abstractNum w:abstractNumId="1" w15:restartNumberingAfterBreak="0">
+    <w:nsid w:val="06440D91"/>
+    <w:multiLevelType w:val="hybridMultilevel"/>
+    <w:tmpl w:val="469C273A"/>
+    <w:lvl w:ilvl="0" w:tplc="0419000F">
+      <w:start w:val="1"/>
+      <w:numFmt w:val="decimal"/>
+      <w:lvlText w:val="%1."/>
+      <w:lvlJc w:val="left"/>
+      <w:pPr>
+        <w:ind w:left="720" w:hanging="360"/>
+      </w:pPr>
+      <w:rPr>
+        <w:rFonts w:hint="default"/>
+      </w:rPr>
+    </w:lvl>
+    <w:lvl w:ilvl="1" w:tplc="04190019" w:tentative="1">
+      <w:start w:val="1"/>
+      <w:numFmt w:val="lowerLetter"/>
+      <w:lvlText w:val="%2."/>
+      <w:lvlJc w:val="left"/>
+      <w:pPr>
+        <w:ind w:left="1440" w:hanging="360"/>
+      </w:pPr>
+    </w:lvl>
+    <w:lvl w:ilvl="2" w:tplc="0419001B" w:tentative="1">
+      <w:start w:val="1"/>
+      <w:numFmt w:val="lowerRoman"/>
+      <w:lvlText w:val="%3."/>
+      <w:lvlJc w:val="right"/>
+      <w:pPr>
+        <w:ind w:left="2160" w:hanging="180"/>
+      </w:pPr>
+    </w:lvl>
+    <w:lvl w:ilvl="3" w:tplc="0419000F" w:tentative="1">
+      <w:start w:val="1"/>
+      <w:numFmt w:val="decimal"/>
+      <w:lvlText w:val="%4."/>
+      <w:lvlJc w:val="left"/>
+      <w:pPr>
+        <w:ind w:left="2880" w:hanging="360"/>
+      </w:pPr>
+    </w:lvl>
+    <w:lvl w:ilvl="4" w:tplc="04190019" w:tentative="1">
+      <w:start w:val="1"/>
+      <w:numFmt w:val="lowerLetter"/>
+      <w:lvlText w:val="%5."/>
+      <w:lvlJc w:val="left"/>
+      <w:pPr>
+        <w:ind w:left="3600" w:hanging="360"/>
+      </w:pPr>
+    </w:lvl>
+    <w:lvl w:ilvl="5" w:tplc="0419001B" w:tentative="1">
+      <w:start w:val="1"/>
+      <w:numFmt w:val="lowerRoman"/>
+      <w:lvlText w:val="%6."/>
+      <w:lvlJc w:val="right"/>
+      <w:pPr>
+        <w:ind w:left="4320" w:hanging="180"/>
+      </w:pPr>
+    </w:lvl>
+    <w:lvl w:ilvl="6" w:tplc="0419000F" w:tentative="1">
+      <w:start w:val="1"/>
+      <w:numFmt w:val="decimal"/>
+      <w:lvlText w:val="%7."/>
+      <w:lvlJc w:val="left"/>
+      <w:pPr>
+        <w:ind w:left="5040" w:hanging="360"/>
+      </w:pPr>
+    </w:lvl>
+    <w:lvl w:ilvl="7" w:tplc="04190019" w:tentative="1">
+      <w:start w:val="1"/>
+      <w:numFmt w:val="lowerLetter"/>
+      <w:lvlText w:val="%8."/>
+      <w:lvlJc w:val="left"/>
+      <w:pPr>
+        <w:ind w:left="5760" w:hanging="360"/>
+      </w:pPr>
+    </w:lvl>
+    <w:lvl w:ilvl="8" w:tplc="0419001B" w:tentative="1">
+      <w:start w:val="1"/>
+      <w:numFmt w:val="lowerRoman"/>
+      <w:lvlText w:val="%9."/>
+      <w:lvlJc w:val="right"/>
+      <w:pPr>
+        <w:ind w:left="6480" w:hanging="180"/>
+      </w:pPr>
+    </w:lvl>
+  </w:abstractNum>
   <w:num w:numId="1" w16cid:durableId="1513955726">
     <w:abstractNumId w:val="0"/>
+  </w:num>
+  <w:num w:numId="2" w16cid:durableId="1419251032">
+    <w:abstractNumId w:val="1"/>
   </w:num>
 </w:numbering>
 </file>
@@ -429,6 +2622,7 @@
     <w:lsdException w:name="HTML Sample" w:semiHidden="1" w:unhideWhenUsed="1"/>
     <w:lsdException w:name="HTML Typewriter" w:semiHidden="1" w:unhideWhenUsed="1"/>
     <w:lsdException w:name="HTML Variable" w:semiHidden="1" w:unhideWhenUsed="1"/>
+    <w:lsdException w:name="Normal Table" w:semiHidden="1" w:unhideWhenUsed="1"/>
     <w:lsdException w:name="annotation subject" w:semiHidden="1" w:unhideWhenUsed="1"/>
     <w:lsdException w:name="No List" w:semiHidden="1" w:unhideWhenUsed="1"/>
     <w:lsdException w:name="Outline List 1" w:semiHidden="1" w:unhideWhenUsed="1"/>
@@ -475,8 +2669,10 @@
     <w:lsdException w:name="Table Subtle 2" w:semiHidden="1" w:unhideWhenUsed="1"/>
     <w:lsdException w:name="Table Web 1" w:semiHidden="1" w:unhideWhenUsed="1"/>
     <w:lsdException w:name="Table Web 2" w:semiHidden="1" w:unhideWhenUsed="1"/>
+    <w:lsdException w:name="Table Web 3" w:semiHidden="1" w:unhideWhenUsed="1"/>
     <w:lsdException w:name="Balloon Text" w:semiHidden="1" w:unhideWhenUsed="1"/>
     <w:lsdException w:name="Table Grid" w:uiPriority="39"/>
+    <w:lsdException w:name="Table Theme" w:semiHidden="1" w:unhideWhenUsed="1"/>
     <w:lsdException w:name="Placeholder Text" w:semiHidden="1"/>
     <w:lsdException w:name="No Spacing" w:uiPriority="1" w:qFormat="1"/>
     <w:lsdException w:name="Light Shading" w:uiPriority="60"/>
@@ -779,6 +2975,17 @@
       <w:u w:val="single"/>
     </w:rPr>
   </w:style>
+  <w:style w:type="paragraph" w:styleId="a4">
+    <w:name w:val="List Paragraph"/>
+    <w:basedOn w:val="a"/>
+    <w:uiPriority w:val="34"/>
+    <w:qFormat/>
+    <w:rsid w:val="009A28D5"/>
+    <w:pPr>
+      <w:ind w:left="720"/>
+      <w:contextualSpacing/>
+    </w:pPr>
+  </w:style>
 </w:styles>
 </file>
 

</xml_diff>